<commit_message>
added one more use case specification & changed mockups and requirements
</commit_message>
<xml_diff>
--- a/II Fase/useCases/especificUseCases.docx
+++ b/II Fase/useCases/especificUseCases.docx
@@ -1,10 +1,10 @@
 
 <file path=word/document.xml><?xml version="1.0" encoding="utf-8"?>
-<w:document xmlns:wpc="http://schemas.microsoft.com/office/word/2010/wordprocessingCanvas" xmlns:cx="http://schemas.microsoft.com/office/drawing/2014/chartex" xmlns:cx1="http://schemas.microsoft.com/office/drawing/2015/9/8/chartex" xmlns:mc="http://schemas.openxmlformats.org/markup-compatibility/2006" xmlns:o="urn:schemas-microsoft-com:office:office" xmlns:r="http://schemas.openxmlformats.org/officeDocument/2006/relationships" xmlns:m="http://schemas.openxmlformats.org/officeDocument/2006/math" xmlns:v="urn:schemas-microsoft-com:vml" xmlns:wp14="http://schemas.microsoft.com/office/word/2010/wordprocessingDrawing" xmlns:wp="http://schemas.openxmlformats.org/drawingml/2006/wordprocessingDrawing" xmlns:w10="urn:schemas-microsoft-com:office:word" xmlns:w="http://schemas.openxmlformats.org/wordprocessingml/2006/main" xmlns:w14="http://schemas.microsoft.com/office/word/2010/wordml" xmlns:w15="http://schemas.microsoft.com/office/word/2012/wordml" xmlns:w16se="http://schemas.microsoft.com/office/word/2015/wordml/symex" xmlns:wpg="http://schemas.microsoft.com/office/word/2010/wordprocessingGroup" xmlns:wpi="http://schemas.microsoft.com/office/word/2010/wordprocessingInk" xmlns:wne="http://schemas.microsoft.com/office/word/2006/wordml" xmlns:wps="http://schemas.microsoft.com/office/word/2010/wordprocessingShape" mc:Ignorable="w14 w15 w16se wp14">
+<w:document xmlns:wpc="http://schemas.microsoft.com/office/word/2010/wordprocessingCanvas" xmlns:cx="http://schemas.microsoft.com/office/drawing/2014/chartex" xmlns:cx1="http://schemas.microsoft.com/office/drawing/2015/9/8/chartex" xmlns:cx2="http://schemas.microsoft.com/office/drawing/2015/10/21/chartex" xmlns:cx3="http://schemas.microsoft.com/office/drawing/2016/5/9/chartex" xmlns:cx4="http://schemas.microsoft.com/office/drawing/2016/5/10/chartex" xmlns:cx5="http://schemas.microsoft.com/office/drawing/2016/5/11/chartex" xmlns:cx6="http://schemas.microsoft.com/office/drawing/2016/5/12/chartex" xmlns:cx7="http://schemas.microsoft.com/office/drawing/2016/5/13/chartex" xmlns:cx8="http://schemas.microsoft.com/office/drawing/2016/5/14/chartex" xmlns:mc="http://schemas.openxmlformats.org/markup-compatibility/2006" xmlns:aink="http://schemas.microsoft.com/office/drawing/2016/ink" xmlns:am3d="http://schemas.microsoft.com/office/drawing/2017/model3d" xmlns:o="urn:schemas-microsoft-com:office:office" xmlns:r="http://schemas.openxmlformats.org/officeDocument/2006/relationships" xmlns:m="http://schemas.openxmlformats.org/officeDocument/2006/math" xmlns:v="urn:schemas-microsoft-com:vml" xmlns:wp14="http://schemas.microsoft.com/office/word/2010/wordprocessingDrawing" xmlns:wp="http://schemas.openxmlformats.org/drawingml/2006/wordprocessingDrawing" xmlns:w10="urn:schemas-microsoft-com:office:word" xmlns:w="http://schemas.openxmlformats.org/wordprocessingml/2006/main" xmlns:w14="http://schemas.microsoft.com/office/word/2010/wordml" xmlns:w15="http://schemas.microsoft.com/office/word/2012/wordml" xmlns:w16cid="http://schemas.microsoft.com/office/word/2016/wordml/cid" xmlns:w16se="http://schemas.microsoft.com/office/word/2015/wordml/symex" xmlns:wpg="http://schemas.microsoft.com/office/word/2010/wordprocessingGroup" xmlns:wpi="http://schemas.microsoft.com/office/word/2010/wordprocessingInk" xmlns:wne="http://schemas.microsoft.com/office/word/2006/wordml" xmlns:wps="http://schemas.microsoft.com/office/word/2010/wordprocessingShape" mc:Ignorable="w14 w15 w16se w16cid wp14">
   <w:body>
     <w:tbl>
       <w:tblPr>
-        <w:tblStyle w:val="TableGrid"/>
+        <w:tblStyle w:val="TabelacomGrelha"/>
         <w:tblW w:w="0" w:type="auto"/>
         <w:tblLook w:val="04A0" w:firstRow="1" w:lastRow="0" w:firstColumn="1" w:lastColumn="0" w:noHBand="0" w:noVBand="1"/>
       </w:tblPr>
@@ -517,7 +517,7 @@
     <w:p/>
     <w:tbl>
       <w:tblPr>
-        <w:tblStyle w:val="TableGrid"/>
+        <w:tblStyle w:val="TabelacomGrelha"/>
         <w:tblW w:w="0" w:type="auto"/>
         <w:tblLook w:val="04A0" w:firstRow="1" w:lastRow="0" w:firstColumn="1" w:lastColumn="0" w:noHBand="0" w:noVBand="1"/>
       </w:tblPr>
@@ -1135,31 +1135,24 @@
     <w:p/>
     <w:p/>
     <w:p/>
-    <w:p>
-      <w:bookmarkStart w:id="0" w:name="_GoBack"/>
-      <w:bookmarkEnd w:id="0"/>
-    </w:p>
-    <w:p>
-      <w:pPr>
-        <w:ind w:firstLine="708"/>
-      </w:pPr>
-    </w:p>
+    <w:p/>
+    <w:p/>
     <w:tbl>
       <w:tblPr>
-        <w:tblStyle w:val="TableGrid"/>
+        <w:tblStyle w:val="TabelacomGrelha"/>
         <w:tblW w:w="0" w:type="auto"/>
         <w:tblLook w:val="04A0" w:firstRow="1" w:lastRow="0" w:firstColumn="1" w:lastColumn="0" w:noHBand="0" w:noVBand="1"/>
       </w:tblPr>
       <w:tblGrid>
-        <w:gridCol w:w="1834"/>
-        <w:gridCol w:w="328"/>
-        <w:gridCol w:w="3100"/>
-        <w:gridCol w:w="3232"/>
+        <w:gridCol w:w="1824"/>
+        <w:gridCol w:w="440"/>
+        <w:gridCol w:w="3053"/>
+        <w:gridCol w:w="3177"/>
       </w:tblGrid>
       <w:tr>
         <w:tc>
           <w:tcPr>
-            <w:tcW w:w="1834" w:type="dxa"/>
+            <w:tcW w:w="1824" w:type="dxa"/>
             <w:shd w:val="clear" w:color="auto" w:fill="E7E6E6" w:themeFill="background2"/>
           </w:tcPr>
           <w:p>
@@ -1180,20 +1173,20 @@
         </w:tc>
         <w:tc>
           <w:tcPr>
-            <w:tcW w:w="6660" w:type="dxa"/>
+            <w:tcW w:w="6670" w:type="dxa"/>
             <w:gridSpan w:val="3"/>
           </w:tcPr>
           <w:p>
             <w:r>
-              <w:t>Registo</w:t>
-            </w:r>
-          </w:p>
-        </w:tc>
-      </w:tr>
-      <w:tr>
-        <w:tc>
-          <w:tcPr>
-            <w:tcW w:w="1834" w:type="dxa"/>
+              <w:t>Agendar Trabalho</w:t>
+            </w:r>
+          </w:p>
+        </w:tc>
+      </w:tr>
+      <w:tr>
+        <w:tc>
+          <w:tcPr>
+            <w:tcW w:w="1824" w:type="dxa"/>
             <w:shd w:val="clear" w:color="auto" w:fill="E7E6E6" w:themeFill="background2"/>
           </w:tcPr>
           <w:p>
@@ -1214,23 +1207,20 @@
         </w:tc>
         <w:tc>
           <w:tcPr>
-            <w:tcW w:w="6660" w:type="dxa"/>
+            <w:tcW w:w="6670" w:type="dxa"/>
             <w:gridSpan w:val="3"/>
           </w:tcPr>
           <w:p>
             <w:r>
-              <w:t>Permite a um profissional</w:t>
-            </w:r>
-            <w:r>
-              <w:t>/admin registarem-se no sistema</w:t>
-            </w:r>
-          </w:p>
-        </w:tc>
-      </w:tr>
-      <w:tr>
-        <w:tc>
-          <w:tcPr>
-            <w:tcW w:w="1834" w:type="dxa"/>
+              <w:t>Permite a um cliente agendar um novo trabalho/serviço</w:t>
+            </w:r>
+          </w:p>
+        </w:tc>
+      </w:tr>
+      <w:tr>
+        <w:tc>
+          <w:tcPr>
+            <w:tcW w:w="1824" w:type="dxa"/>
             <w:shd w:val="clear" w:color="auto" w:fill="E7E6E6" w:themeFill="background2"/>
           </w:tcPr>
           <w:p>
@@ -1251,26 +1241,20 @@
         </w:tc>
         <w:tc>
           <w:tcPr>
-            <w:tcW w:w="6660" w:type="dxa"/>
+            <w:tcW w:w="6670" w:type="dxa"/>
             <w:gridSpan w:val="3"/>
           </w:tcPr>
           <w:p>
             <w:r>
-              <w:t>Ator</w:t>
-            </w:r>
-            <w:r>
-              <w:t xml:space="preserve"> pretende </w:t>
-            </w:r>
-            <w:r>
-              <w:t>registar-se no sistema</w:t>
-            </w:r>
-          </w:p>
-        </w:tc>
-      </w:tr>
-      <w:tr>
-        <w:tc>
-          <w:tcPr>
-            <w:tcW w:w="1834" w:type="dxa"/>
+              <w:t>Ator autenticado pretende agendar um trabalho</w:t>
+            </w:r>
+          </w:p>
+        </w:tc>
+      </w:tr>
+      <w:tr>
+        <w:tc>
+          <w:tcPr>
+            <w:tcW w:w="1824" w:type="dxa"/>
             <w:shd w:val="clear" w:color="auto" w:fill="E7E6E6" w:themeFill="background2"/>
           </w:tcPr>
           <w:p>
@@ -1291,20 +1275,20 @@
         </w:tc>
         <w:tc>
           <w:tcPr>
-            <w:tcW w:w="6660" w:type="dxa"/>
+            <w:tcW w:w="6670" w:type="dxa"/>
             <w:gridSpan w:val="3"/>
           </w:tcPr>
           <w:p>
             <w:r>
-              <w:t>Ator registado</w:t>
-            </w:r>
-          </w:p>
-        </w:tc>
-      </w:tr>
-      <w:tr>
-        <w:tc>
-          <w:tcPr>
-            <w:tcW w:w="1834" w:type="dxa"/>
+              <w:t>Ator tem trabalho agendado</w:t>
+            </w:r>
+          </w:p>
+        </w:tc>
+      </w:tr>
+      <w:tr>
+        <w:tc>
+          <w:tcPr>
+            <w:tcW w:w="1824" w:type="dxa"/>
             <w:vMerge w:val="restart"/>
             <w:shd w:val="clear" w:color="auto" w:fill="E7E6E6" w:themeFill="background2"/>
           </w:tcPr>
@@ -1337,7 +1321,7 @@
         </w:tc>
         <w:tc>
           <w:tcPr>
-            <w:tcW w:w="3428" w:type="dxa"/>
+            <w:tcW w:w="3493" w:type="dxa"/>
             <w:gridSpan w:val="2"/>
             <w:shd w:val="clear" w:color="auto" w:fill="E7E6E6" w:themeFill="background2"/>
           </w:tcPr>
@@ -1358,7 +1342,7 @@
         </w:tc>
         <w:tc>
           <w:tcPr>
-            <w:tcW w:w="3232" w:type="dxa"/>
+            <w:tcW w:w="3177" w:type="dxa"/>
             <w:shd w:val="clear" w:color="auto" w:fill="E7E6E6" w:themeFill="background2"/>
           </w:tcPr>
           <w:p>
@@ -1380,7 +1364,7 @@
       <w:tr>
         <w:tc>
           <w:tcPr>
-            <w:tcW w:w="1834" w:type="dxa"/>
+            <w:tcW w:w="1824" w:type="dxa"/>
             <w:vMerge/>
             <w:shd w:val="clear" w:color="auto" w:fill="E7E6E6" w:themeFill="background2"/>
           </w:tcPr>
@@ -1388,7 +1372,7 @@
         </w:tc>
         <w:tc>
           <w:tcPr>
-            <w:tcW w:w="328" w:type="dxa"/>
+            <w:tcW w:w="440" w:type="dxa"/>
           </w:tcPr>
           <w:p>
             <w:r>
@@ -1398,31 +1382,25 @@
         </w:tc>
         <w:tc>
           <w:tcPr>
-            <w:tcW w:w="3100" w:type="dxa"/>
-          </w:tcPr>
-          <w:p>
-            <w:r>
-              <w:t xml:space="preserve">Insere credenciais: </w:t>
-            </w:r>
-            <w:r>
-              <w:t>email, username</w:t>
-            </w:r>
-            <w:r>
-              <w:t xml:space="preserve"> e password</w:t>
-            </w:r>
-          </w:p>
-        </w:tc>
-        <w:tc>
-          <w:tcPr>
-            <w:tcW w:w="3232" w:type="dxa"/>
-          </w:tcPr>
-          <w:p/>
-        </w:tc>
-      </w:tr>
-      <w:tr>
-        <w:tc>
-          <w:tcPr>
-            <w:tcW w:w="1834" w:type="dxa"/>
+            <w:tcW w:w="3053" w:type="dxa"/>
+          </w:tcPr>
+          <w:p>
+            <w:r>
+              <w:t>Seleciona data desejada para o agendamento</w:t>
+            </w:r>
+          </w:p>
+        </w:tc>
+        <w:tc>
+          <w:tcPr>
+            <w:tcW w:w="3177" w:type="dxa"/>
+          </w:tcPr>
+          <w:p/>
+        </w:tc>
+      </w:tr>
+      <w:tr>
+        <w:tc>
+          <w:tcPr>
+            <w:tcW w:w="1824" w:type="dxa"/>
             <w:vMerge/>
             <w:shd w:val="clear" w:color="auto" w:fill="E7E6E6" w:themeFill="background2"/>
           </w:tcPr>
@@ -1430,7 +1408,7 @@
         </w:tc>
         <w:tc>
           <w:tcPr>
-            <w:tcW w:w="328" w:type="dxa"/>
+            <w:tcW w:w="440" w:type="dxa"/>
           </w:tcPr>
           <w:p>
             <w:r>
@@ -1440,25 +1418,25 @@
         </w:tc>
         <w:tc>
           <w:tcPr>
-            <w:tcW w:w="3100" w:type="dxa"/>
-          </w:tcPr>
-          <w:p/>
-        </w:tc>
-        <w:tc>
-          <w:tcPr>
-            <w:tcW w:w="3232" w:type="dxa"/>
-          </w:tcPr>
-          <w:p>
-            <w:r>
-              <w:t>Confirma se foram fornecidos os dados</w:t>
-            </w:r>
-          </w:p>
-        </w:tc>
-      </w:tr>
-      <w:tr>
-        <w:tc>
-          <w:tcPr>
-            <w:tcW w:w="1834" w:type="dxa"/>
+            <w:tcW w:w="3053" w:type="dxa"/>
+          </w:tcPr>
+          <w:p/>
+        </w:tc>
+        <w:tc>
+          <w:tcPr>
+            <w:tcW w:w="3177" w:type="dxa"/>
+          </w:tcPr>
+          <w:p>
+            <w:r>
+              <w:t>Verifica se foi inserida uma data</w:t>
+            </w:r>
+          </w:p>
+        </w:tc>
+      </w:tr>
+      <w:tr>
+        <w:tc>
+          <w:tcPr>
+            <w:tcW w:w="1824" w:type="dxa"/>
             <w:vMerge/>
             <w:shd w:val="clear" w:color="auto" w:fill="E7E6E6" w:themeFill="background2"/>
           </w:tcPr>
@@ -1466,7 +1444,7 @@
         </w:tc>
         <w:tc>
           <w:tcPr>
-            <w:tcW w:w="328" w:type="dxa"/>
+            <w:tcW w:w="440" w:type="dxa"/>
           </w:tcPr>
           <w:p>
             <w:r>
@@ -1476,25 +1454,25 @@
         </w:tc>
         <w:tc>
           <w:tcPr>
-            <w:tcW w:w="3100" w:type="dxa"/>
-          </w:tcPr>
-          <w:p/>
-        </w:tc>
-        <w:tc>
-          <w:tcPr>
-            <w:tcW w:w="3232" w:type="dxa"/>
-          </w:tcPr>
-          <w:p>
-            <w:r>
-              <w:t>Confirma se utilizador já existe</w:t>
-            </w:r>
-          </w:p>
-        </w:tc>
-      </w:tr>
-      <w:tr>
-        <w:tc>
-          <w:tcPr>
-            <w:tcW w:w="1834" w:type="dxa"/>
+            <w:tcW w:w="3053" w:type="dxa"/>
+          </w:tcPr>
+          <w:p>
+            <w:r>
+              <w:t>Insere rua</w:t>
+            </w:r>
+          </w:p>
+        </w:tc>
+        <w:tc>
+          <w:tcPr>
+            <w:tcW w:w="3177" w:type="dxa"/>
+          </w:tcPr>
+          <w:p/>
+        </w:tc>
+      </w:tr>
+      <w:tr>
+        <w:tc>
+          <w:tcPr>
+            <w:tcW w:w="1824" w:type="dxa"/>
             <w:vMerge/>
             <w:shd w:val="clear" w:color="auto" w:fill="E7E6E6" w:themeFill="background2"/>
           </w:tcPr>
@@ -1502,7 +1480,7 @@
         </w:tc>
         <w:tc>
           <w:tcPr>
-            <w:tcW w:w="328" w:type="dxa"/>
+            <w:tcW w:w="440" w:type="dxa"/>
           </w:tcPr>
           <w:p>
             <w:r>
@@ -1512,25 +1490,25 @@
         </w:tc>
         <w:tc>
           <w:tcPr>
-            <w:tcW w:w="3100" w:type="dxa"/>
-          </w:tcPr>
-          <w:p/>
-        </w:tc>
-        <w:tc>
-          <w:tcPr>
-            <w:tcW w:w="3232" w:type="dxa"/>
-          </w:tcPr>
-          <w:p>
-            <w:r>
-              <w:t>Regista novo utilizador</w:t>
-            </w:r>
-          </w:p>
-        </w:tc>
-      </w:tr>
-      <w:tr>
-        <w:tc>
-          <w:tcPr>
-            <w:tcW w:w="1834" w:type="dxa"/>
+            <w:tcW w:w="3053" w:type="dxa"/>
+          </w:tcPr>
+          <w:p>
+            <w:r>
+              <w:t>Insere localidade</w:t>
+            </w:r>
+          </w:p>
+        </w:tc>
+        <w:tc>
+          <w:tcPr>
+            <w:tcW w:w="3177" w:type="dxa"/>
+          </w:tcPr>
+          <w:p/>
+        </w:tc>
+      </w:tr>
+      <w:tr>
+        <w:tc>
+          <w:tcPr>
+            <w:tcW w:w="1824" w:type="dxa"/>
             <w:vMerge/>
             <w:shd w:val="clear" w:color="auto" w:fill="E7E6E6" w:themeFill="background2"/>
           </w:tcPr>
@@ -1538,7 +1516,7 @@
         </w:tc>
         <w:tc>
           <w:tcPr>
-            <w:tcW w:w="328" w:type="dxa"/>
+            <w:tcW w:w="440" w:type="dxa"/>
           </w:tcPr>
           <w:p>
             <w:r>
@@ -1548,25 +1526,360 @@
         </w:tc>
         <w:tc>
           <w:tcPr>
-            <w:tcW w:w="3100" w:type="dxa"/>
-          </w:tcPr>
-          <w:p/>
-        </w:tc>
-        <w:tc>
-          <w:tcPr>
-            <w:tcW w:w="3232" w:type="dxa"/>
-          </w:tcPr>
-          <w:p>
-            <w:r>
-              <w:t>Indica sucesso na criação de utilizador</w:t>
-            </w:r>
-          </w:p>
-        </w:tc>
-      </w:tr>
-      <w:tr>
-        <w:tc>
-          <w:tcPr>
-            <w:tcW w:w="1834" w:type="dxa"/>
+            <w:tcW w:w="3053" w:type="dxa"/>
+          </w:tcPr>
+          <w:p>
+            <w:r>
+              <w:t>Seleciona hora de início e de fim do serviço pretendido</w:t>
+            </w:r>
+          </w:p>
+        </w:tc>
+        <w:tc>
+          <w:tcPr>
+            <w:tcW w:w="3177" w:type="dxa"/>
+          </w:tcPr>
+          <w:p/>
+        </w:tc>
+      </w:tr>
+      <w:tr>
+        <w:tc>
+          <w:tcPr>
+            <w:tcW w:w="1824" w:type="dxa"/>
+            <w:vMerge/>
+            <w:shd w:val="clear" w:color="auto" w:fill="E7E6E6" w:themeFill="background2"/>
+          </w:tcPr>
+          <w:p/>
+        </w:tc>
+        <w:tc>
+          <w:tcPr>
+            <w:tcW w:w="440" w:type="dxa"/>
+          </w:tcPr>
+          <w:p>
+            <w:r>
+              <w:t>6</w:t>
+            </w:r>
+          </w:p>
+        </w:tc>
+        <w:tc>
+          <w:tcPr>
+            <w:tcW w:w="3053" w:type="dxa"/>
+          </w:tcPr>
+          <w:p/>
+        </w:tc>
+        <w:tc>
+          <w:tcPr>
+            <w:tcW w:w="3177" w:type="dxa"/>
+          </w:tcPr>
+          <w:p>
+            <w:r>
+              <w:t>Inspeciona se foram fornecidas horas para o serviço</w:t>
+            </w:r>
+          </w:p>
+        </w:tc>
+      </w:tr>
+      <w:tr>
+        <w:tc>
+          <w:tcPr>
+            <w:tcW w:w="1824" w:type="dxa"/>
+            <w:vMerge/>
+            <w:shd w:val="clear" w:color="auto" w:fill="E7E6E6" w:themeFill="background2"/>
+          </w:tcPr>
+          <w:p/>
+        </w:tc>
+        <w:tc>
+          <w:tcPr>
+            <w:tcW w:w="440" w:type="dxa"/>
+          </w:tcPr>
+          <w:p>
+            <w:r>
+              <w:t>7</w:t>
+            </w:r>
+          </w:p>
+        </w:tc>
+        <w:tc>
+          <w:tcPr>
+            <w:tcW w:w="3053" w:type="dxa"/>
+          </w:tcPr>
+          <w:p>
+            <w:r>
+              <w:t>Verifica lista de profissionais disponíveis para a hora que introduziu e respetivos rankings</w:t>
+            </w:r>
+          </w:p>
+        </w:tc>
+        <w:tc>
+          <w:tcPr>
+            <w:tcW w:w="3177" w:type="dxa"/>
+          </w:tcPr>
+          <w:p/>
+        </w:tc>
+      </w:tr>
+      <w:tr>
+        <w:tc>
+          <w:tcPr>
+            <w:tcW w:w="1824" w:type="dxa"/>
+            <w:shd w:val="clear" w:color="auto" w:fill="E7E6E6" w:themeFill="background2"/>
+          </w:tcPr>
+          <w:p/>
+        </w:tc>
+        <w:tc>
+          <w:tcPr>
+            <w:tcW w:w="440" w:type="dxa"/>
+          </w:tcPr>
+          <w:p>
+            <w:r>
+              <w:t>8</w:t>
+            </w:r>
+          </w:p>
+        </w:tc>
+        <w:tc>
+          <w:tcPr>
+            <w:tcW w:w="3053" w:type="dxa"/>
+          </w:tcPr>
+          <w:p>
+            <w:r>
+              <w:t>Escolhe um profissional</w:t>
+            </w:r>
+          </w:p>
+        </w:tc>
+        <w:tc>
+          <w:tcPr>
+            <w:tcW w:w="3177" w:type="dxa"/>
+          </w:tcPr>
+          <w:p/>
+        </w:tc>
+      </w:tr>
+      <w:tr>
+        <w:tc>
+          <w:tcPr>
+            <w:tcW w:w="1824" w:type="dxa"/>
+            <w:shd w:val="clear" w:color="auto" w:fill="E7E6E6" w:themeFill="background2"/>
+          </w:tcPr>
+          <w:p/>
+        </w:tc>
+        <w:tc>
+          <w:tcPr>
+            <w:tcW w:w="440" w:type="dxa"/>
+          </w:tcPr>
+          <w:p>
+            <w:r>
+              <w:t>9</w:t>
+            </w:r>
+          </w:p>
+        </w:tc>
+        <w:tc>
+          <w:tcPr>
+            <w:tcW w:w="3053" w:type="dxa"/>
+          </w:tcPr>
+          <w:p/>
+        </w:tc>
+        <w:tc>
+          <w:tcPr>
+            <w:tcW w:w="3177" w:type="dxa"/>
+          </w:tcPr>
+          <w:p>
+            <w:r>
+              <w:t>Verifica se foi selecionado um profissional</w:t>
+            </w:r>
+          </w:p>
+        </w:tc>
+      </w:tr>
+      <w:tr>
+        <w:tc>
+          <w:tcPr>
+            <w:tcW w:w="1824" w:type="dxa"/>
+            <w:shd w:val="clear" w:color="auto" w:fill="E7E6E6" w:themeFill="background2"/>
+          </w:tcPr>
+          <w:p/>
+        </w:tc>
+        <w:tc>
+          <w:tcPr>
+            <w:tcW w:w="440" w:type="dxa"/>
+          </w:tcPr>
+          <w:p>
+            <w:r>
+              <w:t>10</w:t>
+            </w:r>
+          </w:p>
+        </w:tc>
+        <w:tc>
+          <w:tcPr>
+            <w:tcW w:w="3053" w:type="dxa"/>
+          </w:tcPr>
+          <w:p>
+            <w:r>
+              <w:t>Analisa valor calculad</w:t>
+            </w:r>
+            <w:r>
+              <w:t>o</w:t>
+            </w:r>
+            <w:r>
+              <w:t xml:space="preserve"> do serviço</w:t>
+            </w:r>
+          </w:p>
+        </w:tc>
+        <w:tc>
+          <w:tcPr>
+            <w:tcW w:w="3177" w:type="dxa"/>
+          </w:tcPr>
+          <w:p/>
+        </w:tc>
+      </w:tr>
+      <w:tr>
+        <w:tc>
+          <w:tcPr>
+            <w:tcW w:w="1824" w:type="dxa"/>
+            <w:shd w:val="clear" w:color="auto" w:fill="E7E6E6" w:themeFill="background2"/>
+          </w:tcPr>
+          <w:p/>
+        </w:tc>
+        <w:tc>
+          <w:tcPr>
+            <w:tcW w:w="440" w:type="dxa"/>
+          </w:tcPr>
+          <w:p>
+            <w:r>
+              <w:t>11</w:t>
+            </w:r>
+          </w:p>
+        </w:tc>
+        <w:tc>
+          <w:tcPr>
+            <w:tcW w:w="3053" w:type="dxa"/>
+          </w:tcPr>
+          <w:p>
+            <w:r>
+              <w:t xml:space="preserve">Concorda </w:t>
+            </w:r>
+            <w:r>
+              <w:t>com valor monetário apresentado</w:t>
+            </w:r>
+          </w:p>
+        </w:tc>
+        <w:tc>
+          <w:tcPr>
+            <w:tcW w:w="3177" w:type="dxa"/>
+          </w:tcPr>
+          <w:p/>
+        </w:tc>
+      </w:tr>
+      <w:tr>
+        <w:tc>
+          <w:tcPr>
+            <w:tcW w:w="1824" w:type="dxa"/>
+            <w:shd w:val="clear" w:color="auto" w:fill="E7E6E6" w:themeFill="background2"/>
+          </w:tcPr>
+          <w:p/>
+        </w:tc>
+        <w:tc>
+          <w:tcPr>
+            <w:tcW w:w="440" w:type="dxa"/>
+          </w:tcPr>
+          <w:p>
+            <w:r>
+              <w:t>1</w:t>
+            </w:r>
+            <w:r>
+              <w:t>2</w:t>
+            </w:r>
+          </w:p>
+        </w:tc>
+        <w:tc>
+          <w:tcPr>
+            <w:tcW w:w="3053" w:type="dxa"/>
+          </w:tcPr>
+          <w:p>
+            <w:r>
+              <w:t>&lt;&lt;include&gt;&gt; Efetuar Pagamento</w:t>
+            </w:r>
+          </w:p>
+        </w:tc>
+        <w:tc>
+          <w:tcPr>
+            <w:tcW w:w="3177" w:type="dxa"/>
+          </w:tcPr>
+          <w:p/>
+        </w:tc>
+      </w:tr>
+      <w:tr>
+        <w:tc>
+          <w:tcPr>
+            <w:tcW w:w="1824" w:type="dxa"/>
+            <w:shd w:val="clear" w:color="auto" w:fill="E7E6E6" w:themeFill="background2"/>
+          </w:tcPr>
+          <w:p/>
+        </w:tc>
+        <w:tc>
+          <w:tcPr>
+            <w:tcW w:w="440" w:type="dxa"/>
+          </w:tcPr>
+          <w:p>
+            <w:r>
+              <w:t>1</w:t>
+            </w:r>
+            <w:r>
+              <w:t>3</w:t>
+            </w:r>
+          </w:p>
+        </w:tc>
+        <w:tc>
+          <w:tcPr>
+            <w:tcW w:w="3053" w:type="dxa"/>
+          </w:tcPr>
+          <w:p>
+            <w:r>
+              <w:t>Finaliza o agendamento</w:t>
+            </w:r>
+          </w:p>
+        </w:tc>
+        <w:tc>
+          <w:tcPr>
+            <w:tcW w:w="3177" w:type="dxa"/>
+          </w:tcPr>
+          <w:p/>
+        </w:tc>
+      </w:tr>
+      <w:tr>
+        <w:tc>
+          <w:tcPr>
+            <w:tcW w:w="1824" w:type="dxa"/>
+            <w:shd w:val="clear" w:color="auto" w:fill="E7E6E6" w:themeFill="background2"/>
+          </w:tcPr>
+          <w:p/>
+        </w:tc>
+        <w:tc>
+          <w:tcPr>
+            <w:tcW w:w="440" w:type="dxa"/>
+          </w:tcPr>
+          <w:p>
+            <w:r>
+              <w:t>1</w:t>
+            </w:r>
+            <w:r>
+              <w:t>4</w:t>
+            </w:r>
+          </w:p>
+        </w:tc>
+        <w:tc>
+          <w:tcPr>
+            <w:tcW w:w="3053" w:type="dxa"/>
+          </w:tcPr>
+          <w:p/>
+        </w:tc>
+        <w:tc>
+          <w:tcPr>
+            <w:tcW w:w="3177" w:type="dxa"/>
+          </w:tcPr>
+          <w:p>
+            <w:r>
+              <w:t>Indica que serviço foi agendado e que fica em espera uma confirmação da parte do profissional acordado</w:t>
+            </w:r>
+          </w:p>
+        </w:tc>
+      </w:tr>
+      <w:tr>
+        <w:tc>
+          <w:tcPr>
+            <w:tcW w:w="1824" w:type="dxa"/>
             <w:shd w:val="clear" w:color="auto" w:fill="E7E6E6" w:themeFill="background2"/>
           </w:tcPr>
           <w:p>
@@ -1591,7 +1904,10 @@
               <w:t>[</w:t>
             </w:r>
             <w:r>
-              <w:t>sem dados</w:t>
+              <w:t>sem da</w:t>
+            </w:r>
+            <w:r>
+              <w:t>ta</w:t>
             </w:r>
             <w:r>
               <w:t>]</w:t>
@@ -1610,7 +1926,7 @@
         </w:tc>
         <w:tc>
           <w:tcPr>
-            <w:tcW w:w="328" w:type="dxa"/>
+            <w:tcW w:w="440" w:type="dxa"/>
           </w:tcPr>
           <w:p>
             <w:r>
@@ -1620,34 +1936,28 @@
         </w:tc>
         <w:tc>
           <w:tcPr>
-            <w:tcW w:w="3100" w:type="dxa"/>
-          </w:tcPr>
-          <w:p/>
-        </w:tc>
-        <w:tc>
-          <w:tcPr>
-            <w:tcW w:w="3232" w:type="dxa"/>
-          </w:tcPr>
-          <w:p>
-            <w:r>
-              <w:t xml:space="preserve">Informa </w:t>
-            </w:r>
-            <w:r>
-              <w:t>ator</w:t>
-            </w:r>
-            <w:r>
-              <w:t xml:space="preserve"> que </w:t>
-            </w:r>
-            <w:r>
-              <w:t>não foram fornecidos dados</w:t>
-            </w:r>
-          </w:p>
-        </w:tc>
-      </w:tr>
-      <w:tr>
-        <w:tc>
-          <w:tcPr>
-            <w:tcW w:w="1834" w:type="dxa"/>
+            <w:tcW w:w="3053" w:type="dxa"/>
+          </w:tcPr>
+          <w:p/>
+        </w:tc>
+        <w:tc>
+          <w:tcPr>
+            <w:tcW w:w="3177" w:type="dxa"/>
+          </w:tcPr>
+          <w:p>
+            <w:r>
+              <w:t xml:space="preserve">Informa cliente que </w:t>
+            </w:r>
+            <w:r>
+              <w:t>não inseriu uma data válida</w:t>
+            </w:r>
+          </w:p>
+        </w:tc>
+      </w:tr>
+      <w:tr>
+        <w:tc>
+          <w:tcPr>
+            <w:tcW w:w="1824" w:type="dxa"/>
             <w:shd w:val="clear" w:color="auto" w:fill="E7E6E6" w:themeFill="background2"/>
           </w:tcPr>
           <w:p>
@@ -1684,7 +1994,7 @@
               <w:t>[</w:t>
             </w:r>
             <w:r>
-              <w:t>utilizador já existente</w:t>
+              <w:t>sem horas</w:t>
             </w:r>
             <w:r>
               <w:t>]</w:t>
@@ -1694,16 +2004,109 @@
               <w:t xml:space="preserve">(passo </w:t>
             </w:r>
             <w:r>
+              <w:t>6</w:t>
+            </w:r>
+            <w:r>
+              <w:t>)</w:t>
+            </w:r>
+          </w:p>
+        </w:tc>
+        <w:tc>
+          <w:tcPr>
+            <w:tcW w:w="440" w:type="dxa"/>
+          </w:tcPr>
+          <w:p>
+            <w:r>
+              <w:t>1</w:t>
+            </w:r>
+          </w:p>
+        </w:tc>
+        <w:tc>
+          <w:tcPr>
+            <w:tcW w:w="3053" w:type="dxa"/>
+          </w:tcPr>
+          <w:p/>
+        </w:tc>
+        <w:tc>
+          <w:tcPr>
+            <w:tcW w:w="3177" w:type="dxa"/>
+          </w:tcPr>
+          <w:p>
+            <w:r>
+              <w:t xml:space="preserve">Informa cliente que não inseriu uma </w:t>
+            </w:r>
+            <w:r>
+              <w:t>hora</w:t>
+            </w:r>
+            <w:r>
+              <w:t xml:space="preserve"> válida</w:t>
+            </w:r>
+          </w:p>
+        </w:tc>
+      </w:tr>
+      <w:tr>
+        <w:tc>
+          <w:tcPr>
+            <w:tcW w:w="1824" w:type="dxa"/>
+            <w:shd w:val="clear" w:color="auto" w:fill="E7E6E6" w:themeFill="background2"/>
+          </w:tcPr>
+          <w:p>
+            <w:pPr>
+              <w:rPr>
+                <w:b/>
+              </w:rPr>
+            </w:pPr>
+            <w:r>
+              <w:rPr>
+                <w:b/>
+              </w:rPr>
+              <w:t>Exceção</w:t>
+            </w:r>
+            <w:r>
+              <w:rPr>
+                <w:b/>
+              </w:rPr>
+              <w:t xml:space="preserve"> </w:t>
+            </w:r>
+            <w:r>
+              <w:rPr>
+                <w:b/>
+              </w:rPr>
               <w:t>3</w:t>
             </w:r>
             <w:r>
+              <w:rPr>
+                <w:b/>
+              </w:rPr>
+              <w:br/>
+            </w:r>
+            <w:r>
+              <w:t>[</w:t>
+            </w:r>
+            <w:r>
+              <w:t xml:space="preserve">sem </w:t>
+            </w:r>
+            <w:r>
+              <w:t>profissional</w:t>
+            </w:r>
+            <w:r>
+              <w:t>]</w:t>
+            </w:r>
+            <w:r>
+              <w:br/>
+              <w:t xml:space="preserve">(passo </w:t>
+            </w:r>
+            <w:r>
+              <w:t>9</w:t>
+            </w:r>
+            <w:r>
               <w:t>)</w:t>
             </w:r>
           </w:p>
         </w:tc>
         <w:tc>
           <w:tcPr>
-            <w:tcW w:w="328" w:type="dxa"/>
+            <w:tcW w:w="440" w:type="dxa"/>
           </w:tcPr>
           <w:p>
             <w:r>
@@ -1713,20 +2116,194 @@
         </w:tc>
         <w:tc>
           <w:tcPr>
-            <w:tcW w:w="3100" w:type="dxa"/>
-          </w:tcPr>
-          <w:p/>
-        </w:tc>
-        <w:tc>
-          <w:tcPr>
-            <w:tcW w:w="3232" w:type="dxa"/>
-          </w:tcPr>
-          <w:p>
-            <w:r>
-              <w:t xml:space="preserve">Informa que </w:t>
-            </w:r>
-            <w:r>
-              <w:t>o utilizador em questão já existe</w:t>
+            <w:tcW w:w="3053" w:type="dxa"/>
+          </w:tcPr>
+          <w:p/>
+        </w:tc>
+        <w:tc>
+          <w:tcPr>
+            <w:tcW w:w="3177" w:type="dxa"/>
+          </w:tcPr>
+          <w:p>
+            <w:r>
+              <w:t xml:space="preserve">Informa cliente que não </w:t>
+            </w:r>
+            <w:r>
+              <w:t>escolheu um profissional</w:t>
+            </w:r>
+          </w:p>
+        </w:tc>
+      </w:tr>
+      <w:tr>
+        <w:tc>
+          <w:tcPr>
+            <w:tcW w:w="1824" w:type="dxa"/>
+            <w:vMerge w:val="restart"/>
+            <w:shd w:val="clear" w:color="auto" w:fill="E7E6E6" w:themeFill="background2"/>
+          </w:tcPr>
+          <w:p>
+            <w:pPr>
+              <w:rPr>
+                <w:b/>
+              </w:rPr>
+            </w:pPr>
+            <w:r>
+              <w:rPr>
+                <w:b/>
+              </w:rPr>
+              <w:t>Alternativa</w:t>
+            </w:r>
+            <w:r>
+              <w:rPr>
+                <w:b/>
+              </w:rPr>
+              <w:t xml:space="preserve"> </w:t>
+            </w:r>
+            <w:r>
+              <w:rPr>
+                <w:b/>
+              </w:rPr>
+              <w:t>1</w:t>
+            </w:r>
+            <w:r>
+              <w:rPr>
+                <w:b/>
+              </w:rPr>
+              <w:br/>
+            </w:r>
+            <w:r>
+              <w:t>[</w:t>
+            </w:r>
+            <w:r>
+              <w:t>não concorda com valor</w:t>
+            </w:r>
+            <w:r>
+              <w:t>]</w:t>
+            </w:r>
+            <w:r>
+              <w:br/>
+              <w:t xml:space="preserve">(passo </w:t>
+            </w:r>
+            <w:r>
+              <w:t>11</w:t>
+            </w:r>
+            <w:r>
+              <w:t>)</w:t>
+            </w:r>
+          </w:p>
+        </w:tc>
+        <w:tc>
+          <w:tcPr>
+            <w:tcW w:w="440" w:type="dxa"/>
+          </w:tcPr>
+          <w:p>
+            <w:r>
+              <w:t>1</w:t>
+            </w:r>
+          </w:p>
+        </w:tc>
+        <w:tc>
+          <w:tcPr>
+            <w:tcW w:w="3053" w:type="dxa"/>
+          </w:tcPr>
+          <w:p>
+            <w:r>
+              <w:t>Não concorda com valor apresentado</w:t>
+            </w:r>
+          </w:p>
+        </w:tc>
+        <w:tc>
+          <w:tcPr>
+            <w:tcW w:w="3177" w:type="dxa"/>
+          </w:tcPr>
+          <w:p/>
+        </w:tc>
+      </w:tr>
+      <w:tr>
+        <w:tc>
+          <w:tcPr>
+            <w:tcW w:w="1824" w:type="dxa"/>
+            <w:vMerge/>
+            <w:shd w:val="clear" w:color="auto" w:fill="E7E6E6" w:themeFill="background2"/>
+          </w:tcPr>
+          <w:p>
+            <w:pPr>
+              <w:rPr>
+                <w:b/>
+              </w:rPr>
+            </w:pPr>
+          </w:p>
+        </w:tc>
+        <w:tc>
+          <w:tcPr>
+            <w:tcW w:w="440" w:type="dxa"/>
+          </w:tcPr>
+          <w:p/>
+        </w:tc>
+        <w:tc>
+          <w:tcPr>
+            <w:tcW w:w="3053" w:type="dxa"/>
+          </w:tcPr>
+          <w:p>
+            <w:r>
+              <w:t>Cancela agendamento</w:t>
+            </w:r>
+          </w:p>
+        </w:tc>
+        <w:tc>
+          <w:tcPr>
+            <w:tcW w:w="3177" w:type="dxa"/>
+          </w:tcPr>
+          <w:p/>
+        </w:tc>
+      </w:tr>
+      <w:tr>
+        <w:tc>
+          <w:tcPr>
+            <w:tcW w:w="1824" w:type="dxa"/>
+            <w:vMerge/>
+            <w:shd w:val="clear" w:color="auto" w:fill="E7E6E6" w:themeFill="background2"/>
+          </w:tcPr>
+          <w:p>
+            <w:pPr>
+              <w:rPr>
+                <w:b/>
+              </w:rPr>
+            </w:pPr>
+          </w:p>
+        </w:tc>
+        <w:tc>
+          <w:tcPr>
+            <w:tcW w:w="440" w:type="dxa"/>
+          </w:tcPr>
+          <w:p>
+            <w:r>
+              <w:t>2</w:t>
+            </w:r>
+          </w:p>
+        </w:tc>
+        <w:tc>
+          <w:tcPr>
+            <w:tcW w:w="3053" w:type="dxa"/>
+          </w:tcPr>
+          <w:p/>
+        </w:tc>
+        <w:tc>
+          <w:tcPr>
+            <w:tcW w:w="3177" w:type="dxa"/>
+          </w:tcPr>
+          <w:p>
+            <w:r>
+              <w:t xml:space="preserve">Indica que serviço </w:t>
+            </w:r>
+            <w:r>
+              <w:t xml:space="preserve">não </w:t>
+            </w:r>
+            <w:r>
+              <w:t xml:space="preserve">será </w:t>
+            </w:r>
+            <w:r>
+              <w:t xml:space="preserve">agendado </w:t>
             </w:r>
           </w:p>
         </w:tc>
@@ -1736,6 +2313,8 @@
       <w:pPr>
         <w:ind w:firstLine="708"/>
       </w:pPr>
+      <w:bookmarkStart w:id="0" w:name="_GoBack"/>
+      <w:bookmarkEnd w:id="0"/>
     </w:p>
     <w:sectPr>
       <w:pgSz w:w="11906" w:h="16838"/>
@@ -1748,7 +2327,7 @@
 </file>
 
 <file path=word/styles.xml><?xml version="1.0" encoding="utf-8"?>
-<w:styles xmlns:mc="http://schemas.openxmlformats.org/markup-compatibility/2006" xmlns:r="http://schemas.openxmlformats.org/officeDocument/2006/relationships" xmlns:w="http://schemas.openxmlformats.org/wordprocessingml/2006/main" xmlns:w14="http://schemas.microsoft.com/office/word/2010/wordml" xmlns:w15="http://schemas.microsoft.com/office/word/2012/wordml" xmlns:w16se="http://schemas.microsoft.com/office/word/2015/wordml/symex" mc:Ignorable="w14 w15 w16se">
+<w:styles xmlns:mc="http://schemas.openxmlformats.org/markup-compatibility/2006" xmlns:r="http://schemas.openxmlformats.org/officeDocument/2006/relationships" xmlns:w="http://schemas.openxmlformats.org/wordprocessingml/2006/main" xmlns:w14="http://schemas.microsoft.com/office/word/2010/wordml" xmlns:w15="http://schemas.microsoft.com/office/word/2012/wordml" xmlns:w16cid="http://schemas.microsoft.com/office/word/2016/wordml/cid" xmlns:w16se="http://schemas.microsoft.com/office/word/2015/wordml/symex" mc:Ignorable="w14 w15 w16se w16cid">
   <w:docDefaults>
     <w:rPrDefault>
       <w:rPr>
@@ -1764,7 +2343,7 @@
       </w:pPr>
     </w:pPrDefault>
   </w:docDefaults>
-  <w:latentStyles w:defLockedState="0" w:defUIPriority="99" w:defSemiHidden="0" w:defUnhideWhenUsed="0" w:defQFormat="0" w:count="371">
+  <w:latentStyles w:defLockedState="0" w:defUIPriority="99" w:defSemiHidden="0" w:defUnhideWhenUsed="0" w:defQFormat="0" w:count="375">
     <w:lsdException w:name="Normal" w:uiPriority="0" w:qFormat="1"/>
     <w:lsdException w:name="heading 1" w:uiPriority="9" w:qFormat="1"/>
     <w:lsdException w:name="heading 2" w:semiHidden="1" w:uiPriority="9" w:unhideWhenUsed="1" w:qFormat="1"/>
@@ -1870,7 +2449,6 @@
     <w:lsdException w:name="HTML Sample" w:semiHidden="1" w:unhideWhenUsed="1"/>
     <w:lsdException w:name="HTML Typewriter" w:semiHidden="1" w:unhideWhenUsed="1"/>
     <w:lsdException w:name="HTML Variable" w:semiHidden="1" w:unhideWhenUsed="1"/>
-    <w:lsdException w:name="Normal Table" w:semiHidden="1" w:unhideWhenUsed="1"/>
     <w:lsdException w:name="annotation subject" w:semiHidden="1" w:unhideWhenUsed="1"/>
     <w:lsdException w:name="No List" w:semiHidden="1" w:unhideWhenUsed="1"/>
     <w:lsdException w:name="Outline List 1" w:semiHidden="1" w:unhideWhenUsed="1"/>
@@ -1914,10 +2492,8 @@
     <w:lsdException w:name="Table Elegant" w:semiHidden="1" w:unhideWhenUsed="1"/>
     <w:lsdException w:name="Table Professional" w:semiHidden="1" w:unhideWhenUsed="1"/>
     <w:lsdException w:name="Table Subtle 1" w:semiHidden="1" w:unhideWhenUsed="1"/>
-    <w:lsdException w:name="Table Subtle 2" w:semiHidden="1" w:unhideWhenUsed="1"/>
     <w:lsdException w:name="Table Web 1" w:semiHidden="1" w:unhideWhenUsed="1"/>
     <w:lsdException w:name="Table Web 2" w:semiHidden="1" w:unhideWhenUsed="1"/>
-    <w:lsdException w:name="Table Web 3" w:semiHidden="1" w:unhideWhenUsed="1"/>
     <w:lsdException w:name="Balloon Text" w:semiHidden="1" w:unhideWhenUsed="1"/>
     <w:lsdException w:name="Table Grid" w:uiPriority="39"/>
     <w:lsdException w:name="Table Theme" w:semiHidden="1" w:unhideWhenUsed="1"/>
@@ -2136,18 +2712,22 @@
     <w:lsdException w:name="List Table 5 Dark Accent 6" w:uiPriority="50"/>
     <w:lsdException w:name="List Table 6 Colorful Accent 6" w:uiPriority="51"/>
     <w:lsdException w:name="List Table 7 Colorful Accent 6" w:uiPriority="52"/>
+    <w:lsdException w:name="Mention" w:semiHidden="1" w:unhideWhenUsed="1"/>
+    <w:lsdException w:name="Smart Hyperlink" w:semiHidden="1" w:unhideWhenUsed="1"/>
+    <w:lsdException w:name="Hashtag" w:semiHidden="1" w:unhideWhenUsed="1"/>
+    <w:lsdException w:name="Unresolved Mention" w:semiHidden="1" w:unhideWhenUsed="1"/>
   </w:latentStyles>
   <w:style w:type="paragraph" w:default="1" w:styleId="Normal">
     <w:name w:val="Normal"/>
     <w:qFormat/>
   </w:style>
-  <w:style w:type="character" w:default="1" w:styleId="DefaultParagraphFont">
+  <w:style w:type="character" w:default="1" w:styleId="Tipodeletrapredefinidodopargrafo">
     <w:name w:val="Default Paragraph Font"/>
     <w:uiPriority w:val="1"/>
     <w:semiHidden/>
     <w:unhideWhenUsed/>
   </w:style>
-  <w:style w:type="table" w:default="1" w:styleId="TableNormal">
+  <w:style w:type="table" w:default="1" w:styleId="Tabelanormal">
     <w:name w:val="Normal Table"/>
     <w:uiPriority w:val="99"/>
     <w:semiHidden/>
@@ -2162,15 +2742,15 @@
       </w:tblCellMar>
     </w:tblPr>
   </w:style>
-  <w:style w:type="numbering" w:default="1" w:styleId="NoList">
+  <w:style w:type="numbering" w:default="1" w:styleId="Semlista">
     <w:name w:val="No List"/>
     <w:uiPriority w:val="99"/>
     <w:semiHidden/>
     <w:unhideWhenUsed/>
   </w:style>
-  <w:style w:type="table" w:styleId="TableGrid">
+  <w:style w:type="table" w:styleId="TabelacomGrelha">
     <w:name w:val="Table Grid"/>
-    <w:basedOn w:val="TableNormal"/>
+    <w:basedOn w:val="Tabelanormal"/>
     <w:uiPriority w:val="39"/>
     <w:rsid w:val="00A02295"/>
     <w:pPr>

</xml_diff>

<commit_message>
use case specification correction
</commit_message>
<xml_diff>
--- a/II Fase/useCases/especificUseCases.docx
+++ b/II Fase/useCases/especificUseCases.docx
@@ -27,6 +27,7 @@
                 <w:b/>
               </w:rPr>
             </w:pPr>
+            <w:proofErr w:type="spellStart"/>
             <w:r>
               <w:rPr>
                 <w:rFonts w:cstheme="minorHAnsi"/>
@@ -34,6 +35,7 @@
               </w:rPr>
               <w:t>Name</w:t>
             </w:r>
+            <w:proofErr w:type="spellEnd"/>
           </w:p>
         </w:tc>
         <w:tc>
@@ -1420,17 +1422,17 @@
           <w:tcPr>
             <w:tcW w:w="3053" w:type="dxa"/>
           </w:tcPr>
-          <w:p/>
+          <w:p>
+            <w:r>
+              <w:t>Insere rua e localidade</w:t>
+            </w:r>
+          </w:p>
         </w:tc>
         <w:tc>
           <w:tcPr>
             <w:tcW w:w="3177" w:type="dxa"/>
           </w:tcPr>
-          <w:p>
-            <w:r>
-              <w:t>Verifica se foi inserida uma data</w:t>
-            </w:r>
-          </w:p>
+          <w:p/>
         </w:tc>
       </w:tr>
       <w:tr>
@@ -1458,7 +1460,7 @@
           </w:tcPr>
           <w:p>
             <w:r>
-              <w:t>Insere rua</w:t>
+              <w:t>Seleciona hora de início e de fim do serviço pretendido</w:t>
             </w:r>
           </w:p>
         </w:tc>
@@ -1494,7 +1496,7 @@
           </w:tcPr>
           <w:p>
             <w:r>
-              <w:t>Insere localidade</w:t>
+              <w:t>Seleciona serviços complementares</w:t>
             </w:r>
           </w:p>
         </w:tc>
@@ -1528,17 +1530,20 @@
           <w:tcPr>
             <w:tcW w:w="3053" w:type="dxa"/>
           </w:tcPr>
-          <w:p>
-            <w:r>
-              <w:t>Seleciona hora de início e de fim do serviço pretendido</w:t>
-            </w:r>
-          </w:p>
+          <w:p/>
         </w:tc>
         <w:tc>
           <w:tcPr>
             <w:tcW w:w="3177" w:type="dxa"/>
           </w:tcPr>
-          <w:p/>
+          <w:p>
+            <w:r>
+              <w:t>Confirma que foram introduzidos dados</w:t>
+            </w:r>
+            <w:r>
+              <w:t xml:space="preserve"> </w:t>
+            </w:r>
+          </w:p>
         </w:tc>
       </w:tr>
       <w:tr>
@@ -1564,17 +1569,670 @@
           <w:tcPr>
             <w:tcW w:w="3053" w:type="dxa"/>
           </w:tcPr>
-          <w:p/>
+          <w:p>
+            <w:r>
+              <w:t>Verifica lista de profissionais disponíveis para a hora que introduziu e respetivos rankings</w:t>
+            </w:r>
+          </w:p>
         </w:tc>
         <w:tc>
           <w:tcPr>
             <w:tcW w:w="3177" w:type="dxa"/>
           </w:tcPr>
-          <w:p>
-            <w:r>
-              <w:t>Inspeciona se foram fornecidas horas para o serviço</w:t>
-            </w:r>
-          </w:p>
+          <w:p/>
+        </w:tc>
+      </w:tr>
+      <w:tr>
+        <w:tc>
+          <w:tcPr>
+            <w:tcW w:w="1824" w:type="dxa"/>
+            <w:shd w:val="clear" w:color="auto" w:fill="E7E6E6" w:themeFill="background2"/>
+          </w:tcPr>
+          <w:p/>
+        </w:tc>
+        <w:tc>
+          <w:tcPr>
+            <w:tcW w:w="440" w:type="dxa"/>
+          </w:tcPr>
+          <w:p>
+            <w:r>
+              <w:t>7</w:t>
+            </w:r>
+          </w:p>
+        </w:tc>
+        <w:tc>
+          <w:tcPr>
+            <w:tcW w:w="3053" w:type="dxa"/>
+          </w:tcPr>
+          <w:p>
+            <w:r>
+              <w:t>Escolhe um profissional</w:t>
+            </w:r>
+          </w:p>
+        </w:tc>
+        <w:tc>
+          <w:tcPr>
+            <w:tcW w:w="3177" w:type="dxa"/>
+          </w:tcPr>
+          <w:p/>
+        </w:tc>
+      </w:tr>
+      <w:tr>
+        <w:tc>
+          <w:tcPr>
+            <w:tcW w:w="1824" w:type="dxa"/>
+            <w:shd w:val="clear" w:color="auto" w:fill="E7E6E6" w:themeFill="background2"/>
+          </w:tcPr>
+          <w:p/>
+        </w:tc>
+        <w:tc>
+          <w:tcPr>
+            <w:tcW w:w="440" w:type="dxa"/>
+          </w:tcPr>
+          <w:p>
+            <w:r>
+              <w:t>8</w:t>
+            </w:r>
+          </w:p>
+        </w:tc>
+        <w:tc>
+          <w:tcPr>
+            <w:tcW w:w="3053" w:type="dxa"/>
+          </w:tcPr>
+          <w:p/>
+        </w:tc>
+        <w:tc>
+          <w:tcPr>
+            <w:tcW w:w="3177" w:type="dxa"/>
+          </w:tcPr>
+          <w:p>
+            <w:r>
+              <w:t>Verifica se foi selecionado um profissional</w:t>
+            </w:r>
+          </w:p>
+        </w:tc>
+      </w:tr>
+      <w:tr>
+        <w:tc>
+          <w:tcPr>
+            <w:tcW w:w="1824" w:type="dxa"/>
+            <w:shd w:val="clear" w:color="auto" w:fill="E7E6E6" w:themeFill="background2"/>
+          </w:tcPr>
+          <w:p/>
+        </w:tc>
+        <w:tc>
+          <w:tcPr>
+            <w:tcW w:w="440" w:type="dxa"/>
+          </w:tcPr>
+          <w:p>
+            <w:r>
+              <w:t>9</w:t>
+            </w:r>
+          </w:p>
+        </w:tc>
+        <w:tc>
+          <w:tcPr>
+            <w:tcW w:w="3053" w:type="dxa"/>
+          </w:tcPr>
+          <w:p>
+            <w:r>
+              <w:t>Analisa valor calculado do serviço</w:t>
+            </w:r>
+          </w:p>
+        </w:tc>
+        <w:tc>
+          <w:tcPr>
+            <w:tcW w:w="3177" w:type="dxa"/>
+          </w:tcPr>
+          <w:p/>
+        </w:tc>
+      </w:tr>
+      <w:tr>
+        <w:tc>
+          <w:tcPr>
+            <w:tcW w:w="1824" w:type="dxa"/>
+            <w:shd w:val="clear" w:color="auto" w:fill="E7E6E6" w:themeFill="background2"/>
+          </w:tcPr>
+          <w:p/>
+        </w:tc>
+        <w:tc>
+          <w:tcPr>
+            <w:tcW w:w="440" w:type="dxa"/>
+          </w:tcPr>
+          <w:p>
+            <w:r>
+              <w:t>1</w:t>
+            </w:r>
+            <w:r>
+              <w:t>0</w:t>
+            </w:r>
+          </w:p>
+        </w:tc>
+        <w:tc>
+          <w:tcPr>
+            <w:tcW w:w="3053" w:type="dxa"/>
+          </w:tcPr>
+          <w:p>
+            <w:r>
+              <w:t>Concorda com valor monetário apresentado</w:t>
+            </w:r>
+          </w:p>
+        </w:tc>
+        <w:tc>
+          <w:tcPr>
+            <w:tcW w:w="3177" w:type="dxa"/>
+          </w:tcPr>
+          <w:p/>
+        </w:tc>
+      </w:tr>
+      <w:tr>
+        <w:tc>
+          <w:tcPr>
+            <w:tcW w:w="1824" w:type="dxa"/>
+            <w:shd w:val="clear" w:color="auto" w:fill="E7E6E6" w:themeFill="background2"/>
+          </w:tcPr>
+          <w:p/>
+        </w:tc>
+        <w:tc>
+          <w:tcPr>
+            <w:tcW w:w="440" w:type="dxa"/>
+          </w:tcPr>
+          <w:p>
+            <w:r>
+              <w:t>1</w:t>
+            </w:r>
+            <w:r>
+              <w:t>1</w:t>
+            </w:r>
+          </w:p>
+        </w:tc>
+        <w:tc>
+          <w:tcPr>
+            <w:tcW w:w="3053" w:type="dxa"/>
+          </w:tcPr>
+          <w:p>
+            <w:r>
+              <w:t>&lt;&lt;include&gt;&gt; Efetuar Pagamento</w:t>
+            </w:r>
+          </w:p>
+        </w:tc>
+        <w:tc>
+          <w:tcPr>
+            <w:tcW w:w="3177" w:type="dxa"/>
+          </w:tcPr>
+          <w:p/>
+        </w:tc>
+      </w:tr>
+      <w:tr>
+        <w:tc>
+          <w:tcPr>
+            <w:tcW w:w="1824" w:type="dxa"/>
+            <w:shd w:val="clear" w:color="auto" w:fill="E7E6E6" w:themeFill="background2"/>
+          </w:tcPr>
+          <w:p/>
+        </w:tc>
+        <w:tc>
+          <w:tcPr>
+            <w:tcW w:w="440" w:type="dxa"/>
+          </w:tcPr>
+          <w:p>
+            <w:r>
+              <w:t>1</w:t>
+            </w:r>
+            <w:r>
+              <w:t>2</w:t>
+            </w:r>
+          </w:p>
+        </w:tc>
+        <w:tc>
+          <w:tcPr>
+            <w:tcW w:w="3053" w:type="dxa"/>
+          </w:tcPr>
+          <w:p>
+            <w:r>
+              <w:t>Finaliza o agendamento</w:t>
+            </w:r>
+          </w:p>
+        </w:tc>
+        <w:tc>
+          <w:tcPr>
+            <w:tcW w:w="3177" w:type="dxa"/>
+          </w:tcPr>
+          <w:p/>
+        </w:tc>
+      </w:tr>
+      <w:tr>
+        <w:tc>
+          <w:tcPr>
+            <w:tcW w:w="1824" w:type="dxa"/>
+            <w:shd w:val="clear" w:color="auto" w:fill="E7E6E6" w:themeFill="background2"/>
+          </w:tcPr>
+          <w:p/>
+        </w:tc>
+        <w:tc>
+          <w:tcPr>
+            <w:tcW w:w="440" w:type="dxa"/>
+          </w:tcPr>
+          <w:p>
+            <w:r>
+              <w:t>1</w:t>
+            </w:r>
+            <w:r>
+              <w:t>3</w:t>
+            </w:r>
+          </w:p>
+        </w:tc>
+        <w:tc>
+          <w:tcPr>
+            <w:tcW w:w="3053" w:type="dxa"/>
+          </w:tcPr>
+          <w:p/>
+        </w:tc>
+        <w:tc>
+          <w:tcPr>
+            <w:tcW w:w="3177" w:type="dxa"/>
+          </w:tcPr>
+          <w:p>
+            <w:r>
+              <w:t>Indica que serviço foi agendado e que fica em espera uma confirmação da parte do profissional acordado</w:t>
+            </w:r>
+          </w:p>
+        </w:tc>
+      </w:tr>
+      <w:tr>
+        <w:tc>
+          <w:tcPr>
+            <w:tcW w:w="1824" w:type="dxa"/>
+            <w:shd w:val="clear" w:color="auto" w:fill="E7E6E6" w:themeFill="background2"/>
+          </w:tcPr>
+          <w:p>
+            <w:pPr>
+              <w:rPr>
+                <w:b/>
+              </w:rPr>
+            </w:pPr>
+            <w:r>
+              <w:rPr>
+                <w:b/>
+              </w:rPr>
+              <w:t>Exceção 1</w:t>
+            </w:r>
+            <w:r>
+              <w:rPr>
+                <w:b/>
+              </w:rPr>
+              <w:br/>
+            </w:r>
+            <w:r>
+              <w:t>[</w:t>
+            </w:r>
+            <w:r>
+              <w:t>sem data</w:t>
+            </w:r>
+            <w:r>
+              <w:t>]</w:t>
+            </w:r>
+            <w:r>
+              <w:br/>
+              <w:t xml:space="preserve">(passo </w:t>
+            </w:r>
+            <w:r>
+              <w:t>5</w:t>
+            </w:r>
+            <w:r>
+              <w:t>)</w:t>
+            </w:r>
+          </w:p>
+        </w:tc>
+        <w:tc>
+          <w:tcPr>
+            <w:tcW w:w="440" w:type="dxa"/>
+          </w:tcPr>
+          <w:p>
+            <w:r>
+              <w:t>1</w:t>
+            </w:r>
+          </w:p>
+        </w:tc>
+        <w:tc>
+          <w:tcPr>
+            <w:tcW w:w="3053" w:type="dxa"/>
+          </w:tcPr>
+          <w:p/>
+        </w:tc>
+        <w:tc>
+          <w:tcPr>
+            <w:tcW w:w="3177" w:type="dxa"/>
+          </w:tcPr>
+          <w:p>
+            <w:r>
+              <w:t>Informa cliente que não inseriu uma data válida</w:t>
+            </w:r>
+          </w:p>
+        </w:tc>
+      </w:tr>
+      <w:tr>
+        <w:tc>
+          <w:tcPr>
+            <w:tcW w:w="1824" w:type="dxa"/>
+            <w:shd w:val="clear" w:color="auto" w:fill="E7E6E6" w:themeFill="background2"/>
+          </w:tcPr>
+          <w:p>
+            <w:pPr>
+              <w:rPr>
+                <w:b/>
+              </w:rPr>
+            </w:pPr>
+            <w:r>
+              <w:rPr>
+                <w:b/>
+              </w:rPr>
+              <w:t>Exceção 2</w:t>
+            </w:r>
+          </w:p>
+          <w:p>
+            <w:r>
+              <w:t>[sem morada]</w:t>
+            </w:r>
+          </w:p>
+          <w:p>
+            <w:pPr>
+              <w:rPr>
+                <w:b/>
+              </w:rPr>
+            </w:pPr>
+            <w:r>
+              <w:t xml:space="preserve">(passo </w:t>
+            </w:r>
+            <w:r>
+              <w:t>5</w:t>
+            </w:r>
+            <w:r>
+              <w:t>)</w:t>
+            </w:r>
+          </w:p>
+        </w:tc>
+        <w:tc>
+          <w:tcPr>
+            <w:tcW w:w="440" w:type="dxa"/>
+          </w:tcPr>
+          <w:p>
+            <w:r>
+              <w:t>1</w:t>
+            </w:r>
+          </w:p>
+        </w:tc>
+        <w:tc>
+          <w:tcPr>
+            <w:tcW w:w="3053" w:type="dxa"/>
+          </w:tcPr>
+          <w:p/>
+        </w:tc>
+        <w:tc>
+          <w:tcPr>
+            <w:tcW w:w="3177" w:type="dxa"/>
+          </w:tcPr>
+          <w:p>
+            <w:r>
+              <w:t xml:space="preserve">Informa cliente que não inseriu </w:t>
+            </w:r>
+            <w:r>
+              <w:t>uma morada</w:t>
+            </w:r>
+          </w:p>
+        </w:tc>
+      </w:tr>
+      <w:tr>
+        <w:tc>
+          <w:tcPr>
+            <w:tcW w:w="1824" w:type="dxa"/>
+            <w:shd w:val="clear" w:color="auto" w:fill="E7E6E6" w:themeFill="background2"/>
+          </w:tcPr>
+          <w:p>
+            <w:pPr>
+              <w:rPr>
+                <w:b/>
+              </w:rPr>
+            </w:pPr>
+            <w:r>
+              <w:rPr>
+                <w:b/>
+              </w:rPr>
+              <w:t>Exceção</w:t>
+            </w:r>
+            <w:r>
+              <w:rPr>
+                <w:b/>
+              </w:rPr>
+              <w:t xml:space="preserve"> </w:t>
+            </w:r>
+            <w:r>
+              <w:rPr>
+                <w:b/>
+              </w:rPr>
+              <w:t>3</w:t>
+            </w:r>
+            <w:r>
+              <w:rPr>
+                <w:b/>
+              </w:rPr>
+              <w:br/>
+            </w:r>
+            <w:r>
+              <w:t>[</w:t>
+            </w:r>
+            <w:r>
+              <w:t>sem horas</w:t>
+            </w:r>
+            <w:r>
+              <w:t>]</w:t>
+            </w:r>
+            <w:r>
+              <w:br/>
+              <w:t xml:space="preserve">(passo </w:t>
+            </w:r>
+            <w:r>
+              <w:t>5</w:t>
+            </w:r>
+            <w:r>
+              <w:t>)</w:t>
+            </w:r>
+          </w:p>
+        </w:tc>
+        <w:tc>
+          <w:tcPr>
+            <w:tcW w:w="440" w:type="dxa"/>
+          </w:tcPr>
+          <w:p>
+            <w:r>
+              <w:t>1</w:t>
+            </w:r>
+          </w:p>
+        </w:tc>
+        <w:tc>
+          <w:tcPr>
+            <w:tcW w:w="3053" w:type="dxa"/>
+          </w:tcPr>
+          <w:p/>
+        </w:tc>
+        <w:tc>
+          <w:tcPr>
+            <w:tcW w:w="3177" w:type="dxa"/>
+          </w:tcPr>
+          <w:p>
+            <w:r>
+              <w:t>Informa cliente que não inseriu uma hora válida</w:t>
+            </w:r>
+          </w:p>
+        </w:tc>
+      </w:tr>
+      <w:tr>
+        <w:tc>
+          <w:tcPr>
+            <w:tcW w:w="1824" w:type="dxa"/>
+            <w:shd w:val="clear" w:color="auto" w:fill="E7E6E6" w:themeFill="background2"/>
+          </w:tcPr>
+          <w:p>
+            <w:pPr>
+              <w:rPr>
+                <w:b/>
+              </w:rPr>
+            </w:pPr>
+            <w:r>
+              <w:rPr>
+                <w:b/>
+              </w:rPr>
+              <w:t>Exceção</w:t>
+            </w:r>
+            <w:r>
+              <w:rPr>
+                <w:b/>
+              </w:rPr>
+              <w:t xml:space="preserve"> </w:t>
+            </w:r>
+            <w:r>
+              <w:rPr>
+                <w:b/>
+              </w:rPr>
+              <w:t>4</w:t>
+            </w:r>
+            <w:r>
+              <w:rPr>
+                <w:b/>
+              </w:rPr>
+              <w:br/>
+            </w:r>
+            <w:r>
+              <w:t>[</w:t>
+            </w:r>
+            <w:r>
+              <w:t>sem profissional</w:t>
+            </w:r>
+            <w:r>
+              <w:t>]</w:t>
+            </w:r>
+            <w:r>
+              <w:br/>
+              <w:t xml:space="preserve">(passo </w:t>
+            </w:r>
+            <w:r>
+              <w:t>8</w:t>
+            </w:r>
+            <w:r>
+              <w:t>)</w:t>
+            </w:r>
+          </w:p>
+        </w:tc>
+        <w:tc>
+          <w:tcPr>
+            <w:tcW w:w="440" w:type="dxa"/>
+          </w:tcPr>
+          <w:p>
+            <w:r>
+              <w:t>1</w:t>
+            </w:r>
+          </w:p>
+        </w:tc>
+        <w:tc>
+          <w:tcPr>
+            <w:tcW w:w="3053" w:type="dxa"/>
+          </w:tcPr>
+          <w:p/>
+        </w:tc>
+        <w:tc>
+          <w:tcPr>
+            <w:tcW w:w="3177" w:type="dxa"/>
+          </w:tcPr>
+          <w:p>
+            <w:r>
+              <w:t>Informa cliente que não escolheu um profissional</w:t>
+            </w:r>
+          </w:p>
+        </w:tc>
+      </w:tr>
+      <w:tr>
+        <w:tc>
+          <w:tcPr>
+            <w:tcW w:w="1824" w:type="dxa"/>
+            <w:vMerge w:val="restart"/>
+            <w:shd w:val="clear" w:color="auto" w:fill="E7E6E6" w:themeFill="background2"/>
+          </w:tcPr>
+          <w:p>
+            <w:pPr>
+              <w:rPr>
+                <w:b/>
+              </w:rPr>
+            </w:pPr>
+            <w:r>
+              <w:rPr>
+                <w:b/>
+              </w:rPr>
+              <w:t>Alternativa</w:t>
+            </w:r>
+            <w:r>
+              <w:rPr>
+                <w:b/>
+              </w:rPr>
+              <w:t xml:space="preserve"> </w:t>
+            </w:r>
+            <w:r>
+              <w:rPr>
+                <w:b/>
+              </w:rPr>
+              <w:t>1</w:t>
+            </w:r>
+            <w:r>
+              <w:rPr>
+                <w:b/>
+              </w:rPr>
+              <w:br/>
+            </w:r>
+            <w:r>
+              <w:t>[</w:t>
+            </w:r>
+            <w:r>
+              <w:t>não concorda com valor</w:t>
+            </w:r>
+            <w:r>
+              <w:t>]</w:t>
+            </w:r>
+            <w:r>
+              <w:br/>
+              <w:t xml:space="preserve">(passo </w:t>
+            </w:r>
+            <w:r>
+              <w:t>10</w:t>
+            </w:r>
+            <w:r>
+              <w:t>)</w:t>
+            </w:r>
+          </w:p>
+        </w:tc>
+        <w:tc>
+          <w:tcPr>
+            <w:tcW w:w="440" w:type="dxa"/>
+          </w:tcPr>
+          <w:p>
+            <w:r>
+              <w:t>1</w:t>
+            </w:r>
+          </w:p>
+        </w:tc>
+        <w:tc>
+          <w:tcPr>
+            <w:tcW w:w="3053" w:type="dxa"/>
+          </w:tcPr>
+          <w:p>
+            <w:r>
+              <w:t>Não concorda com valor apresentado</w:t>
+            </w:r>
+          </w:p>
+        </w:tc>
+        <w:tc>
+          <w:tcPr>
+            <w:tcW w:w="3177" w:type="dxa"/>
+          </w:tcPr>
+          <w:p/>
         </w:tc>
       </w:tr>
       <w:tr>
@@ -1584,7 +2242,13 @@
             <w:vMerge/>
             <w:shd w:val="clear" w:color="auto" w:fill="E7E6E6" w:themeFill="background2"/>
           </w:tcPr>
-          <w:p/>
+          <w:p>
+            <w:pPr>
+              <w:rPr>
+                <w:b/>
+              </w:rPr>
+            </w:pPr>
+          </w:p>
         </w:tc>
         <w:tc>
           <w:tcPr>
@@ -1592,7 +2256,7 @@
           </w:tcPr>
           <w:p>
             <w:r>
-              <w:t>7</w:t>
+              <w:t>2</w:t>
             </w:r>
           </w:p>
         </w:tc>
@@ -1602,601 +2266,8 @@
           </w:tcPr>
           <w:p>
             <w:r>
-              <w:t>Verifica lista de profissionais disponíveis para a hora que introduziu e respetivos rankings</w:t>
-            </w:r>
-          </w:p>
-        </w:tc>
-        <w:tc>
-          <w:tcPr>
-            <w:tcW w:w="3177" w:type="dxa"/>
-          </w:tcPr>
-          <w:p/>
-        </w:tc>
-      </w:tr>
-      <w:tr>
-        <w:tc>
-          <w:tcPr>
-            <w:tcW w:w="1824" w:type="dxa"/>
-            <w:shd w:val="clear" w:color="auto" w:fill="E7E6E6" w:themeFill="background2"/>
-          </w:tcPr>
-          <w:p/>
-        </w:tc>
-        <w:tc>
-          <w:tcPr>
-            <w:tcW w:w="440" w:type="dxa"/>
-          </w:tcPr>
-          <w:p>
-            <w:r>
-              <w:t>8</w:t>
-            </w:r>
-          </w:p>
-        </w:tc>
-        <w:tc>
-          <w:tcPr>
-            <w:tcW w:w="3053" w:type="dxa"/>
-          </w:tcPr>
-          <w:p>
-            <w:r>
-              <w:t>Escolhe um profissional</w:t>
-            </w:r>
-          </w:p>
-        </w:tc>
-        <w:tc>
-          <w:tcPr>
-            <w:tcW w:w="3177" w:type="dxa"/>
-          </w:tcPr>
-          <w:p/>
-        </w:tc>
-      </w:tr>
-      <w:tr>
-        <w:tc>
-          <w:tcPr>
-            <w:tcW w:w="1824" w:type="dxa"/>
-            <w:shd w:val="clear" w:color="auto" w:fill="E7E6E6" w:themeFill="background2"/>
-          </w:tcPr>
-          <w:p/>
-        </w:tc>
-        <w:tc>
-          <w:tcPr>
-            <w:tcW w:w="440" w:type="dxa"/>
-          </w:tcPr>
-          <w:p>
-            <w:r>
-              <w:t>9</w:t>
-            </w:r>
-          </w:p>
-        </w:tc>
-        <w:tc>
-          <w:tcPr>
-            <w:tcW w:w="3053" w:type="dxa"/>
-          </w:tcPr>
-          <w:p/>
-        </w:tc>
-        <w:tc>
-          <w:tcPr>
-            <w:tcW w:w="3177" w:type="dxa"/>
-          </w:tcPr>
-          <w:p>
-            <w:r>
-              <w:t>Verifica se foi selecionado um profissional</w:t>
-            </w:r>
-          </w:p>
-        </w:tc>
-      </w:tr>
-      <w:tr>
-        <w:tc>
-          <w:tcPr>
-            <w:tcW w:w="1824" w:type="dxa"/>
-            <w:shd w:val="clear" w:color="auto" w:fill="E7E6E6" w:themeFill="background2"/>
-          </w:tcPr>
-          <w:p/>
-        </w:tc>
-        <w:tc>
-          <w:tcPr>
-            <w:tcW w:w="440" w:type="dxa"/>
-          </w:tcPr>
-          <w:p>
-            <w:r>
-              <w:t>10</w:t>
-            </w:r>
-          </w:p>
-        </w:tc>
-        <w:tc>
-          <w:tcPr>
-            <w:tcW w:w="3053" w:type="dxa"/>
-          </w:tcPr>
-          <w:p>
-            <w:r>
-              <w:t>Analisa valor calculad</w:t>
-            </w:r>
-            <w:r>
-              <w:t>o</w:t>
-            </w:r>
-            <w:r>
-              <w:t xml:space="preserve"> do serviço</w:t>
-            </w:r>
-          </w:p>
-        </w:tc>
-        <w:tc>
-          <w:tcPr>
-            <w:tcW w:w="3177" w:type="dxa"/>
-          </w:tcPr>
-          <w:p/>
-        </w:tc>
-      </w:tr>
-      <w:tr>
-        <w:tc>
-          <w:tcPr>
-            <w:tcW w:w="1824" w:type="dxa"/>
-            <w:shd w:val="clear" w:color="auto" w:fill="E7E6E6" w:themeFill="background2"/>
-          </w:tcPr>
-          <w:p/>
-        </w:tc>
-        <w:tc>
-          <w:tcPr>
-            <w:tcW w:w="440" w:type="dxa"/>
-          </w:tcPr>
-          <w:p>
-            <w:r>
-              <w:t>11</w:t>
-            </w:r>
-          </w:p>
-        </w:tc>
-        <w:tc>
-          <w:tcPr>
-            <w:tcW w:w="3053" w:type="dxa"/>
-          </w:tcPr>
-          <w:p>
-            <w:r>
-              <w:t xml:space="preserve">Concorda </w:t>
-            </w:r>
-            <w:r>
-              <w:t>com valor monetário apresentado</w:t>
-            </w:r>
-          </w:p>
-        </w:tc>
-        <w:tc>
-          <w:tcPr>
-            <w:tcW w:w="3177" w:type="dxa"/>
-          </w:tcPr>
-          <w:p/>
-        </w:tc>
-      </w:tr>
-      <w:tr>
-        <w:tc>
-          <w:tcPr>
-            <w:tcW w:w="1824" w:type="dxa"/>
-            <w:shd w:val="clear" w:color="auto" w:fill="E7E6E6" w:themeFill="background2"/>
-          </w:tcPr>
-          <w:p/>
-        </w:tc>
-        <w:tc>
-          <w:tcPr>
-            <w:tcW w:w="440" w:type="dxa"/>
-          </w:tcPr>
-          <w:p>
-            <w:r>
-              <w:t>1</w:t>
-            </w:r>
-            <w:r>
-              <w:t>2</w:t>
-            </w:r>
-          </w:p>
-        </w:tc>
-        <w:tc>
-          <w:tcPr>
-            <w:tcW w:w="3053" w:type="dxa"/>
-          </w:tcPr>
-          <w:p>
-            <w:r>
-              <w:t>&lt;&lt;include&gt;&gt; Efetuar Pagamento</w:t>
-            </w:r>
-          </w:p>
-        </w:tc>
-        <w:tc>
-          <w:tcPr>
-            <w:tcW w:w="3177" w:type="dxa"/>
-          </w:tcPr>
-          <w:p/>
-        </w:tc>
-      </w:tr>
-      <w:tr>
-        <w:tc>
-          <w:tcPr>
-            <w:tcW w:w="1824" w:type="dxa"/>
-            <w:shd w:val="clear" w:color="auto" w:fill="E7E6E6" w:themeFill="background2"/>
-          </w:tcPr>
-          <w:p/>
-        </w:tc>
-        <w:tc>
-          <w:tcPr>
-            <w:tcW w:w="440" w:type="dxa"/>
-          </w:tcPr>
-          <w:p>
-            <w:r>
-              <w:t>1</w:t>
-            </w:r>
-            <w:r>
-              <w:t>3</w:t>
-            </w:r>
-          </w:p>
-        </w:tc>
-        <w:tc>
-          <w:tcPr>
-            <w:tcW w:w="3053" w:type="dxa"/>
-          </w:tcPr>
-          <w:p>
-            <w:r>
-              <w:t>Finaliza o agendamento</w:t>
-            </w:r>
-          </w:p>
-        </w:tc>
-        <w:tc>
-          <w:tcPr>
-            <w:tcW w:w="3177" w:type="dxa"/>
-          </w:tcPr>
-          <w:p/>
-        </w:tc>
-      </w:tr>
-      <w:tr>
-        <w:tc>
-          <w:tcPr>
-            <w:tcW w:w="1824" w:type="dxa"/>
-            <w:shd w:val="clear" w:color="auto" w:fill="E7E6E6" w:themeFill="background2"/>
-          </w:tcPr>
-          <w:p/>
-        </w:tc>
-        <w:tc>
-          <w:tcPr>
-            <w:tcW w:w="440" w:type="dxa"/>
-          </w:tcPr>
-          <w:p>
-            <w:r>
-              <w:t>1</w:t>
-            </w:r>
-            <w:r>
-              <w:t>4</w:t>
-            </w:r>
-          </w:p>
-        </w:tc>
-        <w:tc>
-          <w:tcPr>
-            <w:tcW w:w="3053" w:type="dxa"/>
-          </w:tcPr>
-          <w:p/>
-        </w:tc>
-        <w:tc>
-          <w:tcPr>
-            <w:tcW w:w="3177" w:type="dxa"/>
-          </w:tcPr>
-          <w:p>
-            <w:r>
-              <w:t>Indica que serviço foi agendado e que fica em espera uma confirmação da parte do profissional acordado</w:t>
-            </w:r>
-          </w:p>
-        </w:tc>
-      </w:tr>
-      <w:tr>
-        <w:tc>
-          <w:tcPr>
-            <w:tcW w:w="1824" w:type="dxa"/>
-            <w:shd w:val="clear" w:color="auto" w:fill="E7E6E6" w:themeFill="background2"/>
-          </w:tcPr>
-          <w:p>
-            <w:pPr>
-              <w:rPr>
-                <w:b/>
-              </w:rPr>
-            </w:pPr>
-            <w:r>
-              <w:rPr>
-                <w:b/>
-              </w:rPr>
-              <w:t>Exceção 1</w:t>
-            </w:r>
-            <w:r>
-              <w:rPr>
-                <w:b/>
-              </w:rPr>
-              <w:br/>
-            </w:r>
-            <w:r>
-              <w:t>[</w:t>
-            </w:r>
-            <w:r>
-              <w:t>sem da</w:t>
-            </w:r>
-            <w:r>
-              <w:t>ta</w:t>
-            </w:r>
-            <w:r>
-              <w:t>]</w:t>
-            </w:r>
-            <w:r>
-              <w:br/>
-              <w:t xml:space="preserve">(passo </w:t>
-            </w:r>
-            <w:r>
-              <w:t>2</w:t>
-            </w:r>
-            <w:r>
-              <w:t>)</w:t>
-            </w:r>
-          </w:p>
-        </w:tc>
-        <w:tc>
-          <w:tcPr>
-            <w:tcW w:w="440" w:type="dxa"/>
-          </w:tcPr>
-          <w:p>
-            <w:r>
-              <w:t>1</w:t>
-            </w:r>
-          </w:p>
-        </w:tc>
-        <w:tc>
-          <w:tcPr>
-            <w:tcW w:w="3053" w:type="dxa"/>
-          </w:tcPr>
-          <w:p/>
-        </w:tc>
-        <w:tc>
-          <w:tcPr>
-            <w:tcW w:w="3177" w:type="dxa"/>
-          </w:tcPr>
-          <w:p>
-            <w:r>
-              <w:t>Informa cliente que não inseriu uma data válida</w:t>
-            </w:r>
-          </w:p>
-        </w:tc>
-      </w:tr>
-      <w:tr>
-        <w:tc>
-          <w:tcPr>
-            <w:tcW w:w="1824" w:type="dxa"/>
-            <w:shd w:val="clear" w:color="auto" w:fill="E7E6E6" w:themeFill="background2"/>
-          </w:tcPr>
-          <w:p>
-            <w:pPr>
-              <w:rPr>
-                <w:b/>
-              </w:rPr>
-            </w:pPr>
-            <w:r>
-              <w:rPr>
-                <w:b/>
-              </w:rPr>
-              <w:t>Exceção</w:t>
-            </w:r>
-            <w:r>
-              <w:rPr>
-                <w:b/>
-              </w:rPr>
-              <w:t xml:space="preserve"> </w:t>
-            </w:r>
-            <w:r>
-              <w:rPr>
-                <w:b/>
-              </w:rPr>
-              <w:t>2</w:t>
-            </w:r>
-            <w:r>
-              <w:rPr>
-                <w:b/>
-              </w:rPr>
-              <w:br/>
-            </w:r>
-            <w:r>
-              <w:t>[</w:t>
-            </w:r>
-            <w:r>
-              <w:t>sem horas</w:t>
-            </w:r>
-            <w:r>
-              <w:t>]</w:t>
-            </w:r>
-            <w:r>
-              <w:br/>
-              <w:t xml:space="preserve">(passo </w:t>
-            </w:r>
-            <w:r>
-              <w:t>6</w:t>
-            </w:r>
-            <w:r>
-              <w:t>)</w:t>
-            </w:r>
-          </w:p>
-        </w:tc>
-        <w:tc>
-          <w:tcPr>
-            <w:tcW w:w="440" w:type="dxa"/>
-          </w:tcPr>
-          <w:p>
-            <w:r>
-              <w:t>1</w:t>
-            </w:r>
-          </w:p>
-        </w:tc>
-        <w:tc>
-          <w:tcPr>
-            <w:tcW w:w="3053" w:type="dxa"/>
-          </w:tcPr>
-          <w:p/>
-        </w:tc>
-        <w:tc>
-          <w:tcPr>
-            <w:tcW w:w="3177" w:type="dxa"/>
-          </w:tcPr>
-          <w:p>
-            <w:r>
-              <w:t>Informa cliente que não inseriu uma hora válida</w:t>
-            </w:r>
-          </w:p>
-        </w:tc>
-      </w:tr>
-      <w:tr>
-        <w:tc>
-          <w:tcPr>
-            <w:tcW w:w="1824" w:type="dxa"/>
-            <w:shd w:val="clear" w:color="auto" w:fill="E7E6E6" w:themeFill="background2"/>
-          </w:tcPr>
-          <w:p>
-            <w:pPr>
-              <w:rPr>
-                <w:b/>
-              </w:rPr>
-            </w:pPr>
-            <w:r>
-              <w:rPr>
-                <w:b/>
-              </w:rPr>
-              <w:t>Exceção</w:t>
-            </w:r>
-            <w:r>
-              <w:rPr>
-                <w:b/>
-              </w:rPr>
-              <w:t xml:space="preserve"> </w:t>
-            </w:r>
-            <w:r>
-              <w:rPr>
-                <w:b/>
-              </w:rPr>
-              <w:t>3</w:t>
-            </w:r>
-            <w:r>
-              <w:rPr>
-                <w:b/>
-              </w:rPr>
-              <w:br/>
-            </w:r>
-            <w:r>
-              <w:t>[</w:t>
-            </w:r>
-            <w:r>
-              <w:t>sem profissional</w:t>
-            </w:r>
-            <w:r>
-              <w:t>]</w:t>
-            </w:r>
-            <w:r>
-              <w:br/>
-              <w:t xml:space="preserve">(passo </w:t>
-            </w:r>
-            <w:r>
-              <w:t>9</w:t>
-            </w:r>
-            <w:r>
-              <w:t>)</w:t>
-            </w:r>
-          </w:p>
-        </w:tc>
-        <w:tc>
-          <w:tcPr>
-            <w:tcW w:w="440" w:type="dxa"/>
-          </w:tcPr>
-          <w:p>
-            <w:r>
-              <w:t>1</w:t>
-            </w:r>
-          </w:p>
-        </w:tc>
-        <w:tc>
-          <w:tcPr>
-            <w:tcW w:w="3053" w:type="dxa"/>
-          </w:tcPr>
-          <w:p/>
-        </w:tc>
-        <w:tc>
-          <w:tcPr>
-            <w:tcW w:w="3177" w:type="dxa"/>
-          </w:tcPr>
-          <w:p>
-            <w:r>
-              <w:t>Informa cliente que não escolheu um profissional</w:t>
-            </w:r>
-          </w:p>
-        </w:tc>
-      </w:tr>
-      <w:tr>
-        <w:tc>
-          <w:tcPr>
-            <w:tcW w:w="1824" w:type="dxa"/>
-            <w:vMerge w:val="restart"/>
-            <w:shd w:val="clear" w:color="auto" w:fill="E7E6E6" w:themeFill="background2"/>
-          </w:tcPr>
-          <w:p>
-            <w:pPr>
-              <w:rPr>
-                <w:b/>
-              </w:rPr>
-            </w:pPr>
-            <w:r>
-              <w:rPr>
-                <w:b/>
-              </w:rPr>
-              <w:t>Alternativa</w:t>
-            </w:r>
-            <w:r>
-              <w:rPr>
-                <w:b/>
-              </w:rPr>
-              <w:t xml:space="preserve"> </w:t>
-            </w:r>
-            <w:r>
-              <w:rPr>
-                <w:b/>
-              </w:rPr>
-              <w:t>1</w:t>
-            </w:r>
-            <w:r>
-              <w:rPr>
-                <w:b/>
-              </w:rPr>
-              <w:br/>
-            </w:r>
-            <w:r>
-              <w:t>[</w:t>
-            </w:r>
-            <w:r>
-              <w:t>não concorda com valor</w:t>
-            </w:r>
-            <w:r>
-              <w:t>]</w:t>
-            </w:r>
-            <w:r>
-              <w:br/>
-              <w:t xml:space="preserve">(passo </w:t>
-            </w:r>
-            <w:r>
-              <w:t>11</w:t>
-            </w:r>
-            <w:r>
-              <w:t>)</w:t>
-            </w:r>
-          </w:p>
-        </w:tc>
-        <w:tc>
-          <w:tcPr>
-            <w:tcW w:w="440" w:type="dxa"/>
-          </w:tcPr>
-          <w:p>
-            <w:r>
-              <w:t>1</w:t>
-            </w:r>
-          </w:p>
-        </w:tc>
-        <w:tc>
-          <w:tcPr>
-            <w:tcW w:w="3053" w:type="dxa"/>
-          </w:tcPr>
-          <w:p>
-            <w:r>
-              <w:t>Não concorda com valor apresentado</w:t>
-            </w:r>
-            <w:bookmarkStart w:id="0" w:name="_GoBack"/>
-            <w:bookmarkEnd w:id="0"/>
+              <w:t>Cancela agendamento</w:t>
+            </w:r>
           </w:p>
         </w:tc>
         <w:tc>
@@ -2227,7 +2298,7 @@
           </w:tcPr>
           <w:p>
             <w:r>
-              <w:t>2</w:t>
+              <w:t>3</w:t>
             </w:r>
           </w:p>
         </w:tc>
@@ -2235,72 +2306,23 @@
           <w:tcPr>
             <w:tcW w:w="3053" w:type="dxa"/>
           </w:tcPr>
-          <w:p>
-            <w:r>
-              <w:t>Cancela agendamento</w:t>
-            </w:r>
-          </w:p>
+          <w:p/>
         </w:tc>
         <w:tc>
           <w:tcPr>
             <w:tcW w:w="3177" w:type="dxa"/>
           </w:tcPr>
-          <w:p/>
-        </w:tc>
-      </w:tr>
-      <w:tr>
-        <w:tc>
-          <w:tcPr>
-            <w:tcW w:w="1824" w:type="dxa"/>
-            <w:vMerge/>
-            <w:shd w:val="clear" w:color="auto" w:fill="E7E6E6" w:themeFill="background2"/>
-          </w:tcPr>
-          <w:p>
-            <w:pPr>
-              <w:rPr>
-                <w:b/>
-              </w:rPr>
-            </w:pPr>
-          </w:p>
-        </w:tc>
-        <w:tc>
-          <w:tcPr>
-            <w:tcW w:w="440" w:type="dxa"/>
-          </w:tcPr>
-          <w:p>
-            <w:r>
-              <w:t>3</w:t>
-            </w:r>
-          </w:p>
-        </w:tc>
-        <w:tc>
-          <w:tcPr>
-            <w:tcW w:w="3053" w:type="dxa"/>
-          </w:tcPr>
-          <w:p/>
-        </w:tc>
-        <w:tc>
-          <w:tcPr>
-            <w:tcW w:w="3177" w:type="dxa"/>
-          </w:tcPr>
-          <w:p>
-            <w:r>
-              <w:t xml:space="preserve">Indica que serviço não </w:t>
-            </w:r>
-            <w:r>
-              <w:t xml:space="preserve">será </w:t>
-            </w:r>
-            <w:r>
-              <w:t xml:space="preserve">agendado </w:t>
+          <w:p>
+            <w:r>
+              <w:t xml:space="preserve">Indica que serviço não será agendado </w:t>
             </w:r>
           </w:p>
         </w:tc>
       </w:tr>
     </w:tbl>
     <w:p>
-      <w:pPr>
-        <w:ind w:firstLine="708"/>
-      </w:pPr>
+      <w:bookmarkStart w:id="0" w:name="_GoBack"/>
+      <w:bookmarkEnd w:id="0"/>
     </w:p>
     <w:sectPr>
       <w:pgSz w:w="11906" w:h="16838"/>
@@ -3052,4 +3074,16 @@
     </a:ext>
   </a:extLst>
 </a:theme>
+</file>
+
+<file path=customXml/item1.xml><?xml version="1.0" encoding="utf-8"?>
+<b:Sources xmlns:b="http://schemas.openxmlformats.org/officeDocument/2006/bibliography" xmlns="http://schemas.openxmlformats.org/officeDocument/2006/bibliography" SelectedStyle="\APASixthEditionOfficeOnline.xsl" StyleName="APA" Version="6"/>
+</file>
+
+<file path=customXml/itemProps1.xml><?xml version="1.0" encoding="utf-8"?>
+<ds:datastoreItem xmlns:ds="http://schemas.openxmlformats.org/officeDocument/2006/customXml" ds:itemID="{A058DA44-85D1-4168-B4F6-354F6331B62F}">
+  <ds:schemaRefs>
+    <ds:schemaRef ds:uri="http://schemas.openxmlformats.org/officeDocument/2006/bibliography"/>
+  </ds:schemaRefs>
+</ds:datastoreItem>
 </file>
</xml_diff>

<commit_message>
Changed requirements, useCase diagram and use case specification
</commit_message>
<xml_diff>
--- a/II Fase/useCases/especificUseCases.docx
+++ b/II Fase/useCases/especificUseCases.docx
@@ -27,7 +27,6 @@
                 <w:b/>
               </w:rPr>
             </w:pPr>
-            <w:proofErr w:type="spellStart"/>
             <w:r>
               <w:rPr>
                 <w:rFonts w:cstheme="minorHAnsi"/>
@@ -35,7 +34,6 @@
               </w:rPr>
               <w:t>Name</w:t>
             </w:r>
-            <w:proofErr w:type="spellEnd"/>
           </w:p>
         </w:tc>
         <w:tc>
@@ -510,7 +508,12 @@
               <w:t xml:space="preserve">Informa </w:t>
             </w:r>
             <w:r>
-              <w:t>cliente que já avaliou o serviço anteriormente</w:t>
+              <w:t>cliente que já avaliou o serviço ante</w:t>
+            </w:r>
+            <w:bookmarkStart w:id="0" w:name="_GoBack"/>
+            <w:bookmarkEnd w:id="0"/>
+            <w:r>
+              <w:t>riormente</w:t>
             </w:r>
           </w:p>
         </w:tc>
@@ -1569,23 +1572,24 @@
           <w:tcPr>
             <w:tcW w:w="3053" w:type="dxa"/>
           </w:tcPr>
-          <w:p>
-            <w:r>
-              <w:t>Verifica lista de profissionais disponíveis para a hora que introduziu e respetivos rankings</w:t>
-            </w:r>
-          </w:p>
+          <w:p/>
         </w:tc>
         <w:tc>
           <w:tcPr>
             <w:tcW w:w="3177" w:type="dxa"/>
           </w:tcPr>
-          <w:p/>
+          <w:p>
+            <w:r>
+              <w:t>Apresenta lista de profissionais disponíveis para o horário requerido, ordenados por ranking</w:t>
+            </w:r>
+          </w:p>
         </w:tc>
       </w:tr>
       <w:tr>
         <w:tc>
           <w:tcPr>
             <w:tcW w:w="1824" w:type="dxa"/>
+            <w:vMerge/>
             <w:shd w:val="clear" w:color="auto" w:fill="E7E6E6" w:themeFill="background2"/>
           </w:tcPr>
           <w:p/>
@@ -1674,10 +1678,86 @@
           <w:tcPr>
             <w:tcW w:w="3053" w:type="dxa"/>
           </w:tcPr>
+          <w:p/>
+        </w:tc>
+        <w:tc>
+          <w:tcPr>
+            <w:tcW w:w="3177" w:type="dxa"/>
+          </w:tcPr>
+          <w:p>
+            <w:r>
+              <w:t>Confirma estatuto do cliente</w:t>
+            </w:r>
+            <w:r>
+              <w:t xml:space="preserve"> (Golden ou Externo)</w:t>
+            </w:r>
+          </w:p>
+        </w:tc>
+      </w:tr>
+      <w:tr>
+        <w:tc>
+          <w:tcPr>
+            <w:tcW w:w="1824" w:type="dxa"/>
+            <w:shd w:val="clear" w:color="auto" w:fill="E7E6E6" w:themeFill="background2"/>
+          </w:tcPr>
+          <w:p/>
+        </w:tc>
+        <w:tc>
+          <w:tcPr>
+            <w:tcW w:w="440" w:type="dxa"/>
+          </w:tcPr>
+          <w:p>
+            <w:r>
+              <w:t>10</w:t>
+            </w:r>
+          </w:p>
+        </w:tc>
+        <w:tc>
+          <w:tcPr>
+            <w:tcW w:w="3053" w:type="dxa"/>
+          </w:tcPr>
+          <w:p/>
+        </w:tc>
+        <w:tc>
+          <w:tcPr>
+            <w:tcW w:w="3177" w:type="dxa"/>
+          </w:tcPr>
+          <w:p>
+            <w:r>
+              <w:t>Apresenta o montante de serviço</w:t>
+            </w:r>
+          </w:p>
+        </w:tc>
+      </w:tr>
+      <w:tr>
+        <w:tc>
+          <w:tcPr>
+            <w:tcW w:w="1824" w:type="dxa"/>
+            <w:shd w:val="clear" w:color="auto" w:fill="E7E6E6" w:themeFill="background2"/>
+          </w:tcPr>
+          <w:p/>
+        </w:tc>
+        <w:tc>
+          <w:tcPr>
+            <w:tcW w:w="440" w:type="dxa"/>
+          </w:tcPr>
+          <w:p>
+            <w:r>
+              <w:t>11</w:t>
+            </w:r>
+          </w:p>
+        </w:tc>
+        <w:tc>
+          <w:tcPr>
+            <w:tcW w:w="3053" w:type="dxa"/>
+          </w:tcPr>
           <w:p>
             <w:r>
               <w:t>Analisa valor calculado do serviço</w:t>
             </w:r>
+            <w:r>
+              <w:t xml:space="preserve"> e concorda com o montante apresentado</w:t>
+            </w:r>
           </w:p>
         </w:tc>
         <w:tc>
@@ -1704,7 +1784,7 @@
               <w:t>1</w:t>
             </w:r>
             <w:r>
-              <w:t>0</w:t>
+              <w:t>2</w:t>
             </w:r>
           </w:p>
         </w:tc>
@@ -1714,7 +1794,7 @@
           </w:tcPr>
           <w:p>
             <w:r>
-              <w:t>Concorda com valor monetário apresentado</w:t>
+              <w:t>&lt;&lt;include&gt;&gt; Efetuar Pagamento</w:t>
             </w:r>
           </w:p>
         </w:tc>
@@ -1742,25 +1822,63 @@
               <w:t>1</w:t>
             </w:r>
             <w:r>
+              <w:t>3</w:t>
+            </w:r>
+          </w:p>
+        </w:tc>
+        <w:tc>
+          <w:tcPr>
+            <w:tcW w:w="3053" w:type="dxa"/>
+          </w:tcPr>
+          <w:p>
+            <w:r>
+              <w:t>Finaliza o agendamento</w:t>
+            </w:r>
+          </w:p>
+        </w:tc>
+        <w:tc>
+          <w:tcPr>
+            <w:tcW w:w="3177" w:type="dxa"/>
+          </w:tcPr>
+          <w:p/>
+        </w:tc>
+      </w:tr>
+      <w:tr>
+        <w:tc>
+          <w:tcPr>
+            <w:tcW w:w="1824" w:type="dxa"/>
+            <w:shd w:val="clear" w:color="auto" w:fill="E7E6E6" w:themeFill="background2"/>
+          </w:tcPr>
+          <w:p/>
+        </w:tc>
+        <w:tc>
+          <w:tcPr>
+            <w:tcW w:w="440" w:type="dxa"/>
+          </w:tcPr>
+          <w:p>
+            <w:r>
               <w:t>1</w:t>
             </w:r>
+            <w:r>
+              <w:t>4</w:t>
+            </w:r>
           </w:p>
         </w:tc>
         <w:tc>
           <w:tcPr>
             <w:tcW w:w="3053" w:type="dxa"/>
           </w:tcPr>
-          <w:p>
-            <w:r>
-              <w:t>&lt;&lt;include&gt;&gt; Efetuar Pagamento</w:t>
-            </w:r>
-          </w:p>
+          <w:p/>
         </w:tc>
         <w:tc>
           <w:tcPr>
             <w:tcW w:w="3177" w:type="dxa"/>
           </w:tcPr>
-          <w:p/>
+          <w:p>
+            <w:r>
+              <w:t>Regista agendamento</w:t>
+            </w:r>
+          </w:p>
         </w:tc>
       </w:tr>
       <w:tr>
@@ -1780,45 +1898,7 @@
               <w:t>1</w:t>
             </w:r>
             <w:r>
-              <w:t>2</w:t>
-            </w:r>
-          </w:p>
-        </w:tc>
-        <w:tc>
-          <w:tcPr>
-            <w:tcW w:w="3053" w:type="dxa"/>
-          </w:tcPr>
-          <w:p>
-            <w:r>
-              <w:t>Finaliza o agendamento</w:t>
-            </w:r>
-          </w:p>
-        </w:tc>
-        <w:tc>
-          <w:tcPr>
-            <w:tcW w:w="3177" w:type="dxa"/>
-          </w:tcPr>
-          <w:p/>
-        </w:tc>
-      </w:tr>
-      <w:tr>
-        <w:tc>
-          <w:tcPr>
-            <w:tcW w:w="1824" w:type="dxa"/>
-            <w:shd w:val="clear" w:color="auto" w:fill="E7E6E6" w:themeFill="background2"/>
-          </w:tcPr>
-          <w:p/>
-        </w:tc>
-        <w:tc>
-          <w:tcPr>
-            <w:tcW w:w="440" w:type="dxa"/>
-          </w:tcPr>
-          <w:p>
-            <w:r>
-              <w:t>1</w:t>
-            </w:r>
-            <w:r>
-              <w:t>3</w:t>
+              <w:t>5</w:t>
             </w:r>
           </w:p>
         </w:tc>
@@ -1974,10 +2054,10 @@
           </w:tcPr>
           <w:p>
             <w:r>
-              <w:t xml:space="preserve">Informa cliente que não inseriu </w:t>
-            </w:r>
-            <w:r>
-              <w:t>uma morada</w:t>
+              <w:t xml:space="preserve">Avisa </w:t>
+            </w:r>
+            <w:r>
+              <w:t>cliente que não inseriu uma morada</w:t>
             </w:r>
           </w:p>
         </w:tc>
@@ -2061,7 +2141,10 @@
           </w:tcPr>
           <w:p>
             <w:r>
-              <w:t>Informa cliente que não inseriu uma hora válida</w:t>
+              <w:t>Indica</w:t>
+            </w:r>
+            <w:r>
+              <w:t xml:space="preserve"> cliente que não inseriu uma hora válida</w:t>
             </w:r>
           </w:p>
         </w:tc>
@@ -2167,6 +2250,7 @@
               <w:rPr>
                 <w:b/>
               </w:rPr>
+              <w:lastRenderedPageBreak/>
               <w:t>Alternativa</w:t>
             </w:r>
             <w:r>
@@ -2201,7 +2285,7 @@
               <w:t xml:space="preserve">(passo </w:t>
             </w:r>
             <w:r>
-              <w:t>10</w:t>
+              <w:t>11</w:t>
             </w:r>
             <w:r>
               <w:t>)</w:t>
@@ -2320,10 +2404,7 @@
         </w:tc>
       </w:tr>
     </w:tbl>
-    <w:p>
-      <w:bookmarkStart w:id="0" w:name="_GoBack"/>
-      <w:bookmarkEnd w:id="0"/>
-    </w:p>
+    <w:p/>
     <w:sectPr>
       <w:pgSz w:w="11906" w:h="16838"/>
       <w:pgMar w:top="1417" w:right="1701" w:bottom="1417" w:left="1701" w:header="708" w:footer="708" w:gutter="0"/>
@@ -3081,7 +3162,7 @@
 </file>
 
 <file path=customXml/itemProps1.xml><?xml version="1.0" encoding="utf-8"?>
-<ds:datastoreItem xmlns:ds="http://schemas.openxmlformats.org/officeDocument/2006/customXml" ds:itemID="{A058DA44-85D1-4168-B4F6-354F6331B62F}">
+<ds:datastoreItem xmlns:ds="http://schemas.openxmlformats.org/officeDocument/2006/customXml" ds:itemID="{1C509E8F-C57D-4770-9A17-C2BF680DC59D}">
   <ds:schemaRefs>
     <ds:schemaRef ds:uri="http://schemas.openxmlformats.org/officeDocument/2006/bibliography"/>
   </ds:schemaRefs>

</xml_diff>

<commit_message>
changed use case specification
</commit_message>
<xml_diff>
--- a/II Fase/useCases/especificUseCases.docx
+++ b/II Fase/useCases/especificUseCases.docx
@@ -508,12 +508,7 @@
               <w:t xml:space="preserve">Informa </w:t>
             </w:r>
             <w:r>
-              <w:t>cliente que já avaliou o serviço ante</w:t>
-            </w:r>
-            <w:bookmarkStart w:id="0" w:name="_GoBack"/>
-            <w:bookmarkEnd w:id="0"/>
-            <w:r>
-              <w:t>riormente</w:t>
+              <w:t>cliente que já avaliou o serviço anteriormente</w:t>
             </w:r>
           </w:p>
         </w:tc>
@@ -1686,10 +1681,7 @@
           </w:tcPr>
           <w:p>
             <w:r>
-              <w:t>Confirma estatuto do cliente</w:t>
-            </w:r>
-            <w:r>
-              <w:t xml:space="preserve"> (Golden ou Externo)</w:t>
+              <w:t>Confirma estatuto do cliente (Golden ou Externo)</w:t>
             </w:r>
           </w:p>
         </w:tc>
@@ -2399,6 +2391,594 @@
           <w:p>
             <w:r>
               <w:t xml:space="preserve">Indica que serviço não será agendado </w:t>
+            </w:r>
+          </w:p>
+        </w:tc>
+      </w:tr>
+    </w:tbl>
+    <w:p/>
+    <w:tbl>
+      <w:tblPr>
+        <w:tblStyle w:val="TabelacomGrelha"/>
+        <w:tblW w:w="0" w:type="auto"/>
+        <w:tblLook w:val="04A0" w:firstRow="1" w:lastRow="0" w:firstColumn="1" w:lastColumn="0" w:noHBand="0" w:noVBand="1"/>
+      </w:tblPr>
+      <w:tblGrid>
+        <w:gridCol w:w="1834"/>
+        <w:gridCol w:w="328"/>
+        <w:gridCol w:w="3100"/>
+        <w:gridCol w:w="3232"/>
+      </w:tblGrid>
+      <w:tr>
+        <w:tc>
+          <w:tcPr>
+            <w:tcW w:w="1834" w:type="dxa"/>
+            <w:shd w:val="clear" w:color="auto" w:fill="E7E6E6" w:themeFill="background2"/>
+          </w:tcPr>
+          <w:p>
+            <w:pPr>
+              <w:rPr>
+                <w:rFonts w:cstheme="minorHAnsi"/>
+                <w:b/>
+              </w:rPr>
+            </w:pPr>
+            <w:r>
+              <w:rPr>
+                <w:rFonts w:cstheme="minorHAnsi"/>
+                <w:b/>
+              </w:rPr>
+              <w:t>Name</w:t>
+            </w:r>
+          </w:p>
+        </w:tc>
+        <w:tc>
+          <w:tcPr>
+            <w:tcW w:w="6660" w:type="dxa"/>
+            <w:gridSpan w:val="3"/>
+          </w:tcPr>
+          <w:p>
+            <w:r>
+              <w:t>Registo</w:t>
+            </w:r>
+          </w:p>
+        </w:tc>
+      </w:tr>
+      <w:tr>
+        <w:tc>
+          <w:tcPr>
+            <w:tcW w:w="1834" w:type="dxa"/>
+            <w:shd w:val="clear" w:color="auto" w:fill="E7E6E6" w:themeFill="background2"/>
+          </w:tcPr>
+          <w:p>
+            <w:pPr>
+              <w:rPr>
+                <w:rFonts w:cstheme="minorHAnsi"/>
+                <w:b/>
+              </w:rPr>
+            </w:pPr>
+            <w:r>
+              <w:rPr>
+                <w:rFonts w:cstheme="minorHAnsi"/>
+                <w:b/>
+              </w:rPr>
+              <w:t>Brief Description</w:t>
+            </w:r>
+          </w:p>
+        </w:tc>
+        <w:tc>
+          <w:tcPr>
+            <w:tcW w:w="6660" w:type="dxa"/>
+            <w:gridSpan w:val="3"/>
+          </w:tcPr>
+          <w:p>
+            <w:r>
+              <w:t>Permite a um profissional/admin registarem-se no sistema</w:t>
+            </w:r>
+          </w:p>
+        </w:tc>
+      </w:tr>
+      <w:tr>
+        <w:tc>
+          <w:tcPr>
+            <w:tcW w:w="1834" w:type="dxa"/>
+            <w:shd w:val="clear" w:color="auto" w:fill="E7E6E6" w:themeFill="background2"/>
+          </w:tcPr>
+          <w:p>
+            <w:pPr>
+              <w:rPr>
+                <w:rFonts w:cstheme="minorHAnsi"/>
+                <w:b/>
+              </w:rPr>
+            </w:pPr>
+            <w:r>
+              <w:rPr>
+                <w:rFonts w:cstheme="minorHAnsi"/>
+                <w:b/>
+              </w:rPr>
+              <w:t>Preconditions</w:t>
+            </w:r>
+          </w:p>
+        </w:tc>
+        <w:tc>
+          <w:tcPr>
+            <w:tcW w:w="6660" w:type="dxa"/>
+            <w:gridSpan w:val="3"/>
+          </w:tcPr>
+          <w:p>
+            <w:r>
+              <w:t>Ator pretende registar-se no sistema</w:t>
+            </w:r>
+          </w:p>
+        </w:tc>
+      </w:tr>
+      <w:tr>
+        <w:tc>
+          <w:tcPr>
+            <w:tcW w:w="1834" w:type="dxa"/>
+            <w:shd w:val="clear" w:color="auto" w:fill="E7E6E6" w:themeFill="background2"/>
+          </w:tcPr>
+          <w:p>
+            <w:pPr>
+              <w:rPr>
+                <w:rFonts w:cstheme="minorHAnsi"/>
+                <w:b/>
+              </w:rPr>
+            </w:pPr>
+            <w:r>
+              <w:rPr>
+                <w:rFonts w:cstheme="minorHAnsi"/>
+                <w:b/>
+              </w:rPr>
+              <w:t>Post-conditions</w:t>
+            </w:r>
+          </w:p>
+        </w:tc>
+        <w:tc>
+          <w:tcPr>
+            <w:tcW w:w="6660" w:type="dxa"/>
+            <w:gridSpan w:val="3"/>
+          </w:tcPr>
+          <w:p>
+            <w:r>
+              <w:t>Ator registado</w:t>
+            </w:r>
+          </w:p>
+        </w:tc>
+      </w:tr>
+      <w:tr>
+        <w:tc>
+          <w:tcPr>
+            <w:tcW w:w="1834" w:type="dxa"/>
+            <w:vMerge w:val="restart"/>
+            <w:shd w:val="clear" w:color="auto" w:fill="E7E6E6" w:themeFill="background2"/>
+          </w:tcPr>
+          <w:p>
+            <w:r>
+              <w:rPr>
+                <w:b/>
+              </w:rPr>
+              <w:br/>
+            </w:r>
+            <w:r>
+              <w:rPr>
+                <w:b/>
+              </w:rPr>
+              <w:br/>
+            </w:r>
+            <w:r>
+              <w:rPr>
+                <w:b/>
+              </w:rPr>
+              <w:br/>
+            </w:r>
+            <w:r>
+              <w:rPr>
+                <w:b/>
+              </w:rPr>
+              <w:t>Flow of Events</w:t>
+            </w:r>
+          </w:p>
+        </w:tc>
+        <w:tc>
+          <w:tcPr>
+            <w:tcW w:w="3428" w:type="dxa"/>
+            <w:gridSpan w:val="2"/>
+            <w:shd w:val="clear" w:color="auto" w:fill="E7E6E6" w:themeFill="background2"/>
+          </w:tcPr>
+          <w:p>
+            <w:pPr>
+              <w:jc w:val="center"/>
+              <w:rPr>
+                <w:b/>
+              </w:rPr>
+            </w:pPr>
+            <w:r>
+              <w:rPr>
+                <w:b/>
+              </w:rPr>
+              <w:t>Actor Input</w:t>
+            </w:r>
+          </w:p>
+        </w:tc>
+        <w:tc>
+          <w:tcPr>
+            <w:tcW w:w="3232" w:type="dxa"/>
+            <w:shd w:val="clear" w:color="auto" w:fill="E7E6E6" w:themeFill="background2"/>
+          </w:tcPr>
+          <w:p>
+            <w:pPr>
+              <w:jc w:val="center"/>
+              <w:rPr>
+                <w:b/>
+              </w:rPr>
+            </w:pPr>
+            <w:r>
+              <w:rPr>
+                <w:b/>
+              </w:rPr>
+              <w:t>System Response</w:t>
+            </w:r>
+          </w:p>
+        </w:tc>
+      </w:tr>
+      <w:tr>
+        <w:tc>
+          <w:tcPr>
+            <w:tcW w:w="1834" w:type="dxa"/>
+            <w:vMerge/>
+            <w:shd w:val="clear" w:color="auto" w:fill="E7E6E6" w:themeFill="background2"/>
+          </w:tcPr>
+          <w:p/>
+        </w:tc>
+        <w:tc>
+          <w:tcPr>
+            <w:tcW w:w="328" w:type="dxa"/>
+          </w:tcPr>
+          <w:p>
+            <w:r>
+              <w:t>1</w:t>
+            </w:r>
+          </w:p>
+        </w:tc>
+        <w:tc>
+          <w:tcPr>
+            <w:tcW w:w="3100" w:type="dxa"/>
+          </w:tcPr>
+          <w:p>
+            <w:r>
+              <w:t>Insere credenciais: email, usern</w:t>
+            </w:r>
+            <w:bookmarkStart w:id="0" w:name="_GoBack"/>
+            <w:bookmarkEnd w:id="0"/>
+            <w:r>
+              <w:t>ame</w:t>
+            </w:r>
+            <w:r>
+              <w:t>,</w:t>
+            </w:r>
+            <w:r>
+              <w:t xml:space="preserve"> nome,</w:t>
+            </w:r>
+            <w:r>
+              <w:t xml:space="preserve"> password</w:t>
+            </w:r>
+            <w:r>
+              <w:t xml:space="preserve"> e contacto</w:t>
+            </w:r>
+          </w:p>
+        </w:tc>
+        <w:tc>
+          <w:tcPr>
+            <w:tcW w:w="3232" w:type="dxa"/>
+          </w:tcPr>
+          <w:p/>
+        </w:tc>
+      </w:tr>
+      <w:tr>
+        <w:tc>
+          <w:tcPr>
+            <w:tcW w:w="1834" w:type="dxa"/>
+            <w:vMerge/>
+            <w:shd w:val="clear" w:color="auto" w:fill="E7E6E6" w:themeFill="background2"/>
+          </w:tcPr>
+          <w:p/>
+        </w:tc>
+        <w:tc>
+          <w:tcPr>
+            <w:tcW w:w="328" w:type="dxa"/>
+          </w:tcPr>
+          <w:p>
+            <w:r>
+              <w:t>2</w:t>
+            </w:r>
+          </w:p>
+        </w:tc>
+        <w:tc>
+          <w:tcPr>
+            <w:tcW w:w="3100" w:type="dxa"/>
+          </w:tcPr>
+          <w:p/>
+        </w:tc>
+        <w:tc>
+          <w:tcPr>
+            <w:tcW w:w="3232" w:type="dxa"/>
+          </w:tcPr>
+          <w:p>
+            <w:r>
+              <w:t xml:space="preserve">Confirma se foram fornecidos </w:t>
+            </w:r>
+            <w:r>
+              <w:t xml:space="preserve">todos </w:t>
+            </w:r>
+            <w:r>
+              <w:t>os dados</w:t>
+            </w:r>
+          </w:p>
+        </w:tc>
+      </w:tr>
+      <w:tr>
+        <w:tc>
+          <w:tcPr>
+            <w:tcW w:w="1834" w:type="dxa"/>
+            <w:vMerge/>
+            <w:shd w:val="clear" w:color="auto" w:fill="E7E6E6" w:themeFill="background2"/>
+          </w:tcPr>
+          <w:p/>
+        </w:tc>
+        <w:tc>
+          <w:tcPr>
+            <w:tcW w:w="328" w:type="dxa"/>
+          </w:tcPr>
+          <w:p>
+            <w:r>
+              <w:t>3</w:t>
+            </w:r>
+          </w:p>
+        </w:tc>
+        <w:tc>
+          <w:tcPr>
+            <w:tcW w:w="3100" w:type="dxa"/>
+          </w:tcPr>
+          <w:p/>
+        </w:tc>
+        <w:tc>
+          <w:tcPr>
+            <w:tcW w:w="3232" w:type="dxa"/>
+          </w:tcPr>
+          <w:p>
+            <w:r>
+              <w:t>Confirma se utilizador já existe</w:t>
+            </w:r>
+          </w:p>
+        </w:tc>
+      </w:tr>
+      <w:tr>
+        <w:tc>
+          <w:tcPr>
+            <w:tcW w:w="1834" w:type="dxa"/>
+            <w:vMerge/>
+            <w:shd w:val="clear" w:color="auto" w:fill="E7E6E6" w:themeFill="background2"/>
+          </w:tcPr>
+          <w:p/>
+        </w:tc>
+        <w:tc>
+          <w:tcPr>
+            <w:tcW w:w="328" w:type="dxa"/>
+          </w:tcPr>
+          <w:p>
+            <w:r>
+              <w:t>4</w:t>
+            </w:r>
+          </w:p>
+        </w:tc>
+        <w:tc>
+          <w:tcPr>
+            <w:tcW w:w="3100" w:type="dxa"/>
+          </w:tcPr>
+          <w:p/>
+        </w:tc>
+        <w:tc>
+          <w:tcPr>
+            <w:tcW w:w="3232" w:type="dxa"/>
+          </w:tcPr>
+          <w:p>
+            <w:r>
+              <w:t>Regista utilizador</w:t>
+            </w:r>
+          </w:p>
+        </w:tc>
+      </w:tr>
+      <w:tr>
+        <w:tc>
+          <w:tcPr>
+            <w:tcW w:w="1834" w:type="dxa"/>
+            <w:vMerge/>
+            <w:shd w:val="clear" w:color="auto" w:fill="E7E6E6" w:themeFill="background2"/>
+          </w:tcPr>
+          <w:p/>
+        </w:tc>
+        <w:tc>
+          <w:tcPr>
+            <w:tcW w:w="328" w:type="dxa"/>
+          </w:tcPr>
+          <w:p>
+            <w:r>
+              <w:t>5</w:t>
+            </w:r>
+          </w:p>
+        </w:tc>
+        <w:tc>
+          <w:tcPr>
+            <w:tcW w:w="3100" w:type="dxa"/>
+          </w:tcPr>
+          <w:p/>
+        </w:tc>
+        <w:tc>
+          <w:tcPr>
+            <w:tcW w:w="3232" w:type="dxa"/>
+          </w:tcPr>
+          <w:p>
+            <w:r>
+              <w:t>Indica sucesso na criação de utilizador</w:t>
+            </w:r>
+          </w:p>
+        </w:tc>
+      </w:tr>
+      <w:tr>
+        <w:tc>
+          <w:tcPr>
+            <w:tcW w:w="1834" w:type="dxa"/>
+            <w:shd w:val="clear" w:color="auto" w:fill="E7E6E6" w:themeFill="background2"/>
+          </w:tcPr>
+          <w:p>
+            <w:pPr>
+              <w:rPr>
+                <w:b/>
+              </w:rPr>
+            </w:pPr>
+            <w:r>
+              <w:rPr>
+                <w:b/>
+              </w:rPr>
+              <w:t>Exceção 1</w:t>
+            </w:r>
+            <w:r>
+              <w:rPr>
+                <w:b/>
+              </w:rPr>
+              <w:br/>
+            </w:r>
+            <w:r>
+              <w:t>[</w:t>
+            </w:r>
+            <w:r>
+              <w:t>sem dados</w:t>
+            </w:r>
+            <w:r>
+              <w:t>]</w:t>
+            </w:r>
+            <w:r>
+              <w:br/>
+              <w:t xml:space="preserve">(passo </w:t>
+            </w:r>
+            <w:r>
+              <w:t>2</w:t>
+            </w:r>
+            <w:r>
+              <w:t>)</w:t>
+            </w:r>
+          </w:p>
+        </w:tc>
+        <w:tc>
+          <w:tcPr>
+            <w:tcW w:w="328" w:type="dxa"/>
+          </w:tcPr>
+          <w:p>
+            <w:r>
+              <w:t>1</w:t>
+            </w:r>
+          </w:p>
+        </w:tc>
+        <w:tc>
+          <w:tcPr>
+            <w:tcW w:w="3100" w:type="dxa"/>
+          </w:tcPr>
+          <w:p/>
+        </w:tc>
+        <w:tc>
+          <w:tcPr>
+            <w:tcW w:w="3232" w:type="dxa"/>
+          </w:tcPr>
+          <w:p>
+            <w:r>
+              <w:t>Informa ator que não foram fornecidos dados</w:t>
+            </w:r>
+            <w:r>
+              <w:t xml:space="preserve"> suficientes</w:t>
+            </w:r>
+          </w:p>
+        </w:tc>
+      </w:tr>
+      <w:tr>
+        <w:tc>
+          <w:tcPr>
+            <w:tcW w:w="1834" w:type="dxa"/>
+            <w:shd w:val="clear" w:color="auto" w:fill="E7E6E6" w:themeFill="background2"/>
+          </w:tcPr>
+          <w:p>
+            <w:pPr>
+              <w:rPr>
+                <w:b/>
+              </w:rPr>
+            </w:pPr>
+            <w:r>
+              <w:rPr>
+                <w:b/>
+              </w:rPr>
+              <w:t>Exceção</w:t>
+            </w:r>
+            <w:r>
+              <w:rPr>
+                <w:b/>
+              </w:rPr>
+              <w:t xml:space="preserve"> </w:t>
+            </w:r>
+            <w:r>
+              <w:rPr>
+                <w:b/>
+              </w:rPr>
+              <w:t>2</w:t>
+            </w:r>
+            <w:r>
+              <w:rPr>
+                <w:b/>
+              </w:rPr>
+              <w:br/>
+            </w:r>
+            <w:r>
+              <w:t>[</w:t>
+            </w:r>
+            <w:r>
+              <w:t>utilizador já existente</w:t>
+            </w:r>
+            <w:r>
+              <w:t>]</w:t>
+            </w:r>
+            <w:r>
+              <w:br/>
+              <w:t xml:space="preserve">(passo </w:t>
+            </w:r>
+            <w:r>
+              <w:t>3</w:t>
+            </w:r>
+            <w:r>
+              <w:t>)</w:t>
+            </w:r>
+          </w:p>
+        </w:tc>
+        <w:tc>
+          <w:tcPr>
+            <w:tcW w:w="328" w:type="dxa"/>
+          </w:tcPr>
+          <w:p>
+            <w:r>
+              <w:t>1</w:t>
+            </w:r>
+          </w:p>
+        </w:tc>
+        <w:tc>
+          <w:tcPr>
+            <w:tcW w:w="3100" w:type="dxa"/>
+          </w:tcPr>
+          <w:p/>
+        </w:tc>
+        <w:tc>
+          <w:tcPr>
+            <w:tcW w:w="3232" w:type="dxa"/>
+          </w:tcPr>
+          <w:p>
+            <w:r>
+              <w:t>Informa que o utilizador em questão já existe</w:t>
             </w:r>
           </w:p>
         </w:tc>
@@ -3162,7 +3742,7 @@
 </file>
 
 <file path=customXml/itemProps1.xml><?xml version="1.0" encoding="utf-8"?>
-<ds:datastoreItem xmlns:ds="http://schemas.openxmlformats.org/officeDocument/2006/customXml" ds:itemID="{1C509E8F-C57D-4770-9A17-C2BF680DC59D}">
+<ds:datastoreItem xmlns:ds="http://schemas.openxmlformats.org/officeDocument/2006/customXml" ds:itemID="{6B53263E-9837-4922-9085-15D1A25C4B7D}">
   <ds:schemaRefs>
     <ds:schemaRef ds:uri="http://schemas.openxmlformats.org/officeDocument/2006/bibliography"/>
   </ds:schemaRefs>

</xml_diff>

<commit_message>
rearranged work report - my part almost done & minor change in use case specification
</commit_message>
<xml_diff>
--- a/II Fase/useCases/especificUseCases.docx
+++ b/II Fase/useCases/especificUseCases.docx
@@ -1528,20 +1528,17 @@
           <w:tcPr>
             <w:tcW w:w="3053" w:type="dxa"/>
           </w:tcPr>
-          <w:p/>
+          <w:p>
+            <w:r>
+              <w:t>Preenche campo de observações</w:t>
+            </w:r>
+          </w:p>
         </w:tc>
         <w:tc>
           <w:tcPr>
             <w:tcW w:w="3177" w:type="dxa"/>
           </w:tcPr>
-          <w:p>
-            <w:r>
-              <w:t>Confirma que foram introduzidos dados</w:t>
-            </w:r>
-            <w:r>
-              <w:t xml:space="preserve"> </w:t>
-            </w:r>
-          </w:p>
+          <w:p/>
         </w:tc>
       </w:tr>
       <w:tr>
@@ -1575,7 +1572,10 @@
           </w:tcPr>
           <w:p>
             <w:r>
-              <w:t>Apresenta lista de profissionais disponíveis para o horário requerido, ordenados por ranking</w:t>
+              <w:t>Confirma que foram introduzidos dados</w:t>
+            </w:r>
+            <w:r>
+              <w:t xml:space="preserve"> </w:t>
             </w:r>
           </w:p>
         </w:tc>
@@ -1603,6 +1603,42 @@
           <w:tcPr>
             <w:tcW w:w="3053" w:type="dxa"/>
           </w:tcPr>
+          <w:p/>
+        </w:tc>
+        <w:tc>
+          <w:tcPr>
+            <w:tcW w:w="3177" w:type="dxa"/>
+          </w:tcPr>
+          <w:p>
+            <w:r>
+              <w:t>Apresenta lista de profissionais disponíveis para o horário requerido, ordenados por ranking</w:t>
+            </w:r>
+          </w:p>
+        </w:tc>
+      </w:tr>
+      <w:tr>
+        <w:tc>
+          <w:tcPr>
+            <w:tcW w:w="1824" w:type="dxa"/>
+            <w:vMerge/>
+            <w:shd w:val="clear" w:color="auto" w:fill="E7E6E6" w:themeFill="background2"/>
+          </w:tcPr>
+          <w:p/>
+        </w:tc>
+        <w:tc>
+          <w:tcPr>
+            <w:tcW w:w="440" w:type="dxa"/>
+          </w:tcPr>
+          <w:p>
+            <w:r>
+              <w:t>8</w:t>
+            </w:r>
+          </w:p>
+        </w:tc>
+        <w:tc>
+          <w:tcPr>
+            <w:tcW w:w="3053" w:type="dxa"/>
+          </w:tcPr>
           <w:p>
             <w:r>
               <w:t>Escolhe um profissional</w:t>
@@ -1630,7 +1666,7 @@
           </w:tcPr>
           <w:p>
             <w:r>
-              <w:t>8</w:t>
+              <w:t>9</w:t>
             </w:r>
           </w:p>
         </w:tc>
@@ -1665,7 +1701,10 @@
           </w:tcPr>
           <w:p>
             <w:r>
-              <w:t>9</w:t>
+              <w:t>1</w:t>
+            </w:r>
+            <w:r>
+              <w:t>0</w:t>
             </w:r>
           </w:p>
         </w:tc>
@@ -1700,7 +1739,10 @@
           </w:tcPr>
           <w:p>
             <w:r>
-              <w:t>10</w:t>
+              <w:t>1</w:t>
+            </w:r>
+            <w:r>
+              <w:t>1</w:t>
             </w:r>
           </w:p>
         </w:tc>
@@ -1735,7 +1777,10 @@
           </w:tcPr>
           <w:p>
             <w:r>
-              <w:t>11</w:t>
+              <w:t>1</w:t>
+            </w:r>
+            <w:r>
+              <w:t>2</w:t>
             </w:r>
           </w:p>
         </w:tc>
@@ -1776,7 +1821,7 @@
               <w:t>1</w:t>
             </w:r>
             <w:r>
-              <w:t>2</w:t>
+              <w:t>3</w:t>
             </w:r>
           </w:p>
         </w:tc>
@@ -1814,7 +1859,7 @@
               <w:t>1</w:t>
             </w:r>
             <w:r>
-              <w:t>3</w:t>
+              <w:t>4</w:t>
             </w:r>
           </w:p>
         </w:tc>
@@ -1852,7 +1897,7 @@
               <w:t>1</w:t>
             </w:r>
             <w:r>
-              <w:t>4</w:t>
+              <w:t>5</w:t>
             </w:r>
           </w:p>
         </w:tc>
@@ -1890,7 +1935,7 @@
               <w:t>1</w:t>
             </w:r>
             <w:r>
-              <w:t>5</w:t>
+              <w:t>6</w:t>
             </w:r>
           </w:p>
         </w:tc>
@@ -1949,7 +1994,7 @@
               <w:t xml:space="preserve">(passo </w:t>
             </w:r>
             <w:r>
-              <w:t>5</w:t>
+              <w:t>6</w:t>
             </w:r>
             <w:r>
               <w:t>)</w:t>
@@ -2017,7 +2062,7 @@
               <w:t xml:space="preserve">(passo </w:t>
             </w:r>
             <w:r>
-              <w:t>5</w:t>
+              <w:t>6</w:t>
             </w:r>
             <w:r>
               <w:t>)</w:t>
@@ -2104,7 +2149,7 @@
               <w:t xml:space="preserve">(passo </w:t>
             </w:r>
             <w:r>
-              <w:t>5</w:t>
+              <w:t>6</w:t>
             </w:r>
             <w:r>
               <w:t>)</w:t>
@@ -2157,6 +2202,7 @@
               <w:rPr>
                 <w:b/>
               </w:rPr>
+              <w:lastRenderedPageBreak/>
               <w:t>Exceção</w:t>
             </w:r>
             <w:r>
@@ -2191,7 +2237,7 @@
               <w:t xml:space="preserve">(passo </w:t>
             </w:r>
             <w:r>
-              <w:t>8</w:t>
+              <w:t>9</w:t>
             </w:r>
             <w:r>
               <w:t>)</w:t>
@@ -2242,7 +2288,6 @@
               <w:rPr>
                 <w:b/>
               </w:rPr>
-              <w:lastRenderedPageBreak/>
               <w:t>Alternativa</w:t>
             </w:r>
             <w:r>
@@ -2277,7 +2322,10 @@
               <w:t xml:space="preserve">(passo </w:t>
             </w:r>
             <w:r>
-              <w:t>11</w:t>
+              <w:t>1</w:t>
+            </w:r>
+            <w:r>
+              <w:t>2</w:t>
             </w:r>
             <w:r>
               <w:t>)</w:t>
@@ -2508,6 +2556,8 @@
             <w:r>
               <w:t>Ator pretende registar-se no sistema</w:t>
             </w:r>
+            <w:bookmarkStart w:id="0" w:name="_GoBack"/>
+            <w:bookmarkEnd w:id="0"/>
           </w:p>
         </w:tc>
       </w:tr>
@@ -2646,12 +2696,7 @@
           </w:tcPr>
           <w:p>
             <w:r>
-              <w:t>Insere credenciais: email, usern</w:t>
-            </w:r>
-            <w:bookmarkStart w:id="0" w:name="_GoBack"/>
-            <w:bookmarkEnd w:id="0"/>
-            <w:r>
-              <w:t>ame</w:t>
+              <w:t>Insere credenciais: email, username</w:t>
             </w:r>
             <w:r>
               <w:t>,</w:t>
@@ -3742,7 +3787,7 @@
 </file>
 
 <file path=customXml/itemProps1.xml><?xml version="1.0" encoding="utf-8"?>
-<ds:datastoreItem xmlns:ds="http://schemas.openxmlformats.org/officeDocument/2006/customXml" ds:itemID="{6B53263E-9837-4922-9085-15D1A25C4B7D}">
+<ds:datastoreItem xmlns:ds="http://schemas.openxmlformats.org/officeDocument/2006/customXml" ds:itemID="{759BA508-E5C4-4658-A411-870E9F289D99}">
   <ds:schemaRefs>
     <ds:schemaRef ds:uri="http://schemas.openxmlformats.org/officeDocument/2006/bibliography"/>
   </ds:schemaRefs>

</xml_diff>